<commit_message>
modification to doc file
</commit_message>
<xml_diff>
--- a/Documentation - How to use the gNewsAPI service.docx
+++ b/Documentation - How to use the gNewsAPI service.docx
@@ -7,7 +7,15 @@
         <w:t xml:space="preserve">  </w:t>
       </w:r>
       <w:r>
-        <w:t>How to use the gNewsAPI service:</w:t>
+        <w:t xml:space="preserve">How to use the </w:t>
+      </w:r>
+      <w:proofErr w:type="spellStart"/>
+      <w:r>
+        <w:t>gNewsAPI</w:t>
+      </w:r>
+      <w:proofErr w:type="spellEnd"/>
+      <w:r>
+        <w:t xml:space="preserve"> service:</w:t>
       </w:r>
     </w:p>
     <w:p/>
@@ -46,14 +54,24 @@
         </w:numPr>
       </w:pPr>
       <w:r>
-        <w:t>In the project folder, there should be a folder named “Postman.” Inside that folder there is a .json file</w:t>
+        <w:t>In the project folder, there should be a folder named “Postman.” Inside that folder there is a .</w:t>
+      </w:r>
+      <w:proofErr w:type="spellStart"/>
+      <w:r>
+        <w:t>json</w:t>
+      </w:r>
+      <w:proofErr w:type="spellEnd"/>
+      <w:r>
+        <w:t xml:space="preserve"> file</w:t>
       </w:r>
       <w:r>
         <w:t xml:space="preserve"> </w:t>
       </w:r>
+      <w:proofErr w:type="spellStart"/>
       <w:r>
         <w:t>FirstHelpFinancial.postman_collection</w:t>
       </w:r>
+      <w:proofErr w:type="spellEnd"/>
       <w:r>
         <w:t>.</w:t>
       </w:r>
@@ -67,7 +85,31 @@
         </w:numPr>
       </w:pPr>
       <w:r>
-        <w:t>You will need to import that file into postman which should load all of the different api calls. There is one call for each different api that I have implemented in the code. (Note: When it comes to the Date api’s there are 3 separate postman GET calls, that go to just one backend API endpoint).</w:t>
+        <w:t xml:space="preserve">You will need to import that file into postman which should load all of the different </w:t>
+      </w:r>
+      <w:proofErr w:type="spellStart"/>
+      <w:r>
+        <w:t>api</w:t>
+      </w:r>
+      <w:proofErr w:type="spellEnd"/>
+      <w:r>
+        <w:t xml:space="preserve"> calls. There is one call for each different </w:t>
+      </w:r>
+      <w:proofErr w:type="spellStart"/>
+      <w:r>
+        <w:t>api</w:t>
+      </w:r>
+      <w:proofErr w:type="spellEnd"/>
+      <w:r>
+        <w:t xml:space="preserve"> that I have implemented in the code. (Note: When it comes to the Date </w:t>
+      </w:r>
+      <w:proofErr w:type="spellStart"/>
+      <w:r>
+        <w:t>api’s</w:t>
+      </w:r>
+      <w:proofErr w:type="spellEnd"/>
+      <w:r>
+        <w:t xml:space="preserve"> there are 3 separate postman GET calls, that go to just one backend API endpoint).</w:t>
       </w:r>
     </w:p>
     <w:p>
@@ -90,8 +132,14 @@
         </w:r>
       </w:hyperlink>
     </w:p>
-    <w:p/>
-    <w:p>
+    <w:p>
+      <w:pPr>
+        <w:pStyle w:val="ListParagraph"/>
+        <w:numPr>
+          <w:ilvl w:val="0"/>
+          <w:numId w:val="3"/>
+        </w:numPr>
+      </w:pPr>
       <w:r>
         <w:t>Here is some screenshots of Postman running the search by keyword API:</w:t>
       </w:r>
@@ -138,9 +186,23 @@
         </w:drawing>
       </w:r>
     </w:p>
-    <w:p>
+    <w:p/>
+    <w:p>
+      <w:pPr>
+        <w:pStyle w:val="ListParagraph"/>
+        <w:numPr>
+          <w:ilvl w:val="0"/>
+          <w:numId w:val="3"/>
+        </w:numPr>
+      </w:pPr>
       <w:r>
         <w:lastRenderedPageBreak/>
+        <w:t>Once you have the calls uploaded, you can modify the values of “Params” section to your liking.</w:t>
+      </w:r>
+    </w:p>
+    <w:p/>
+    <w:p>
+      <w:r>
         <w:t>Calling API service without postman:</w:t>
       </w:r>
     </w:p>
@@ -153,7 +215,15 @@
         </w:numPr>
       </w:pPr>
       <w:r>
-        <w:t>Once the service runs, you can open a web browser and paste the urls directly.</w:t>
+        <w:t xml:space="preserve">Once the service runs, you can open a web browser and paste the </w:t>
+      </w:r>
+      <w:proofErr w:type="spellStart"/>
+      <w:r>
+        <w:t>urls</w:t>
+      </w:r>
+      <w:proofErr w:type="spellEnd"/>
+      <w:r>
+        <w:t xml:space="preserve"> directly.</w:t>
       </w:r>
     </w:p>
     <w:p>
@@ -165,7 +235,15 @@
         </w:numPr>
       </w:pPr>
       <w:r>
-        <w:t>I will provide url’s below</w:t>
+        <w:t xml:space="preserve">I will provide </w:t>
+      </w:r>
+      <w:proofErr w:type="spellStart"/>
+      <w:r>
+        <w:t>url’s</w:t>
+      </w:r>
+      <w:proofErr w:type="spellEnd"/>
+      <w:r>
+        <w:t xml:space="preserve"> below</w:t>
       </w:r>
       <w:r>
         <w:t xml:space="preserve"> (in these examples you are looking for articles with the word “attack”)</w:t>
@@ -324,8 +402,13 @@
     <w:p/>
     <w:p>
       <w:r>
-        <w:t>Information about the api</w:t>
-      </w:r>
+        <w:t xml:space="preserve">Information about the </w:t>
+      </w:r>
+      <w:proofErr w:type="spellStart"/>
+      <w:r>
+        <w:t>api</w:t>
+      </w:r>
+      <w:proofErr w:type="spellEnd"/>
       <w:r>
         <w:t>:</w:t>
       </w:r>
@@ -339,10 +422,42 @@
         </w:numPr>
       </w:pPr>
       <w:r>
-        <w:t>The base url for e</w:t>
-      </w:r>
-      <w:r>
-        <w:t>very call will be “localhost:8080/api/v1/gNews/searchArticle”</w:t>
+        <w:t xml:space="preserve">The base </w:t>
+      </w:r>
+      <w:proofErr w:type="spellStart"/>
+      <w:r>
+        <w:t>url</w:t>
+      </w:r>
+      <w:proofErr w:type="spellEnd"/>
+      <w:r>
+        <w:t xml:space="preserve"> for e</w:t>
+      </w:r>
+      <w:r>
+        <w:t>very call will be “localhost:8080/</w:t>
+      </w:r>
+      <w:proofErr w:type="spellStart"/>
+      <w:r>
+        <w:t>api</w:t>
+      </w:r>
+      <w:proofErr w:type="spellEnd"/>
+      <w:r>
+        <w:t>/v1/</w:t>
+      </w:r>
+      <w:proofErr w:type="spellStart"/>
+      <w:r>
+        <w:t>gNews</w:t>
+      </w:r>
+      <w:proofErr w:type="spellEnd"/>
+      <w:r>
+        <w:t>/</w:t>
+      </w:r>
+      <w:proofErr w:type="spellStart"/>
+      <w:r>
+        <w:t>searchArticle</w:t>
+      </w:r>
+      <w:proofErr w:type="spellEnd"/>
+      <w:r>
+        <w:t>”</w:t>
       </w:r>
     </w:p>
     <w:p>
@@ -366,7 +481,15 @@
         </w:numPr>
       </w:pPr>
       <w:r>
-        <w:t>/keyword  - here you will be only searching articles by the value defined in the searchText parameter</w:t>
+        <w:t xml:space="preserve">/keyword  - here you will be only searching articles by the value defined in the </w:t>
+      </w:r>
+      <w:proofErr w:type="spellStart"/>
+      <w:r>
+        <w:t>searchText</w:t>
+      </w:r>
+      <w:proofErr w:type="spellEnd"/>
+      <w:r>
+        <w:t xml:space="preserve"> parameter</w:t>
       </w:r>
     </w:p>
     <w:p>
@@ -378,7 +501,15 @@
         </w:numPr>
       </w:pPr>
       <w:r>
-        <w:t>/title – you will search for articles where the searchText appears in the title</w:t>
+        <w:t xml:space="preserve">/title – you will search for articles where the </w:t>
+      </w:r>
+      <w:proofErr w:type="spellStart"/>
+      <w:r>
+        <w:t>searchText</w:t>
+      </w:r>
+      <w:proofErr w:type="spellEnd"/>
+      <w:r>
+        <w:t xml:space="preserve"> appears in the title</w:t>
       </w:r>
     </w:p>
     <w:p>
@@ -390,7 +521,15 @@
         </w:numPr>
       </w:pPr>
       <w:r>
-        <w:t>/date – you will search for articles where the searchText appears in articles with date parameters</w:t>
+        <w:t xml:space="preserve">/date – you will search for articles where the </w:t>
+      </w:r>
+      <w:proofErr w:type="spellStart"/>
+      <w:r>
+        <w:t>searchText</w:t>
+      </w:r>
+      <w:proofErr w:type="spellEnd"/>
+      <w:r>
+        <w:t xml:space="preserve"> appears in articles with date parameters</w:t>
       </w:r>
     </w:p>
     <w:p>
@@ -402,7 +541,15 @@
         </w:numPr>
       </w:pPr>
       <w:r>
-        <w:t>/today -  you will search for articles where the searchText appears anywhere in the article/title that is on the current date.</w:t>
+        <w:t xml:space="preserve">/today -  you will search for articles where the </w:t>
+      </w:r>
+      <w:proofErr w:type="spellStart"/>
+      <w:r>
+        <w:t>searchText</w:t>
+      </w:r>
+      <w:proofErr w:type="spellEnd"/>
+      <w:r>
+        <w:t xml:space="preserve"> appears anywhere in the article/title that is on the current date.</w:t>
       </w:r>
     </w:p>
     <w:p>
@@ -414,7 +561,39 @@
         </w:numPr>
       </w:pPr>
       <w:r>
-        <w:t>There is another parameter called numOfArticles. You can include this in all of the api calls you make. The value must be 1 or greater. If the value is greater than 10, you will only get back 10 articles. This is due to the limitation of the apiKey used to make the API calls. Due to only having a free account, you are limited in the number of articles you can return. If this field is omitted from the api call, it will default to 5.</w:t>
+        <w:t xml:space="preserve">There is another parameter called </w:t>
+      </w:r>
+      <w:proofErr w:type="spellStart"/>
+      <w:r>
+        <w:t>numOfArticles</w:t>
+      </w:r>
+      <w:proofErr w:type="spellEnd"/>
+      <w:r>
+        <w:t xml:space="preserve">. You can include this in all of the </w:t>
+      </w:r>
+      <w:proofErr w:type="spellStart"/>
+      <w:r>
+        <w:t>api</w:t>
+      </w:r>
+      <w:proofErr w:type="spellEnd"/>
+      <w:r>
+        <w:t xml:space="preserve"> calls you make. The value must be 1 or greater. If the value is greater than 10, you will only get back 10 articles. This is due to the limitation of the </w:t>
+      </w:r>
+      <w:proofErr w:type="spellStart"/>
+      <w:r>
+        <w:t>apiKey</w:t>
+      </w:r>
+      <w:proofErr w:type="spellEnd"/>
+      <w:r>
+        <w:t xml:space="preserve"> used to make the API calls. Due to only having a free account, you are limited in the number of articles you can return. If this field is omitted from the </w:t>
+      </w:r>
+      <w:proofErr w:type="spellStart"/>
+      <w:r>
+        <w:t>api</w:t>
+      </w:r>
+      <w:proofErr w:type="spellEnd"/>
+      <w:r>
+        <w:t xml:space="preserve"> call, it will default to 5.</w:t>
       </w:r>
     </w:p>
     <w:p>
@@ -426,10 +605,26 @@
         </w:numPr>
       </w:pPr>
       <w:r>
-        <w:t xml:space="preserve">The date paramters in path </w:t>
-      </w:r>
-      <w:r>
-        <w:t xml:space="preserve">“/date” looks for two additional fields in the api call. </w:t>
+        <w:t xml:space="preserve">The date </w:t>
+      </w:r>
+      <w:proofErr w:type="spellStart"/>
+      <w:r>
+        <w:t>paramters</w:t>
+      </w:r>
+      <w:proofErr w:type="spellEnd"/>
+      <w:r>
+        <w:t xml:space="preserve"> in path </w:t>
+      </w:r>
+      <w:r>
+        <w:t xml:space="preserve">“/date” looks for two additional fields in the </w:t>
+      </w:r>
+      <w:proofErr w:type="spellStart"/>
+      <w:r>
+        <w:t>api</w:t>
+      </w:r>
+      <w:proofErr w:type="spellEnd"/>
+      <w:r>
+        <w:t xml:space="preserve"> call. </w:t>
       </w:r>
     </w:p>
     <w:p>
@@ -477,7 +672,15 @@
         </w:numPr>
       </w:pPr>
       <w:r>
-        <w:t xml:space="preserve">When providing dates, multiple date formats work, as long as Java can take the string provided. For example </w:t>
+        <w:t xml:space="preserve">When providing dates, multiple </w:t>
+      </w:r>
+      <w:proofErr w:type="spellStart"/>
+      <w:r>
+        <w:t>date</w:t>
+      </w:r>
+      <w:proofErr w:type="spellEnd"/>
+      <w:r>
+        <w:t xml:space="preserve"> formats work, as long as Java can take the string provided. For example </w:t>
       </w:r>
       <w:r>
         <w:rPr>
@@ -487,37 +690,7 @@
           <w:szCs w:val="18"/>
           <w:shd w:val="clear" w:color="auto" w:fill="FFFFFF"/>
         </w:rPr>
-        <w:t>07/01/2023</w:t>
-      </w:r>
-      <w:r>
-        <w:rPr>
-          <w:rFonts w:ascii="Segoe UI" w:hAnsi="Segoe UI" w:cs="Segoe UI"/>
-          <w:color w:val="212121"/>
-          <w:sz w:val="18"/>
-          <w:szCs w:val="18"/>
-          <w:shd w:val="clear" w:color="auto" w:fill="FFFFFF"/>
-        </w:rPr>
-        <w:t xml:space="preserve"> and </w:t>
-      </w:r>
-      <w:r>
-        <w:rPr>
-          <w:rFonts w:ascii="Segoe UI" w:hAnsi="Segoe UI" w:cs="Segoe UI"/>
-          <w:color w:val="212121"/>
-          <w:sz w:val="18"/>
-          <w:szCs w:val="18"/>
-          <w:shd w:val="clear" w:color="auto" w:fill="FFFFFF"/>
-        </w:rPr>
-        <w:t>2023/07/01</w:t>
-      </w:r>
-      <w:r>
-        <w:rPr>
-          <w:rFonts w:ascii="Segoe UI" w:hAnsi="Segoe UI" w:cs="Segoe UI"/>
-          <w:color w:val="212121"/>
-          <w:sz w:val="18"/>
-          <w:szCs w:val="18"/>
-          <w:shd w:val="clear" w:color="auto" w:fill="FFFFFF"/>
-        </w:rPr>
-        <w:t xml:space="preserve"> </w:t>
+        <w:t xml:space="preserve">07/01/2023 and 2023/07/01 </w:t>
       </w:r>
       <w:r>
         <w:t>are both acceptable values for those fields.</w:t>
@@ -527,13 +700,28 @@
     <w:p/>
     <w:p>
       <w:r>
-        <w:lastRenderedPageBreak/>
         <w:t>Caching:</w:t>
       </w:r>
     </w:p>
     <w:p>
       <w:r>
-        <w:t>Each time you make a unique request, you will make the api call to the client server and return the information. Depending on which call you you will get one of the following log statements in you console:</w:t>
+        <w:t xml:space="preserve">Each time you make a unique request, you will make the </w:t>
+      </w:r>
+      <w:proofErr w:type="spellStart"/>
+      <w:r>
+        <w:t>api</w:t>
+      </w:r>
+      <w:proofErr w:type="spellEnd"/>
+      <w:r>
+        <w:t xml:space="preserve"> call to the client server and return the information. Depending on which call you </w:t>
+      </w:r>
+      <w:proofErr w:type="spellStart"/>
+      <w:r>
+        <w:t>you</w:t>
+      </w:r>
+      <w:proofErr w:type="spellEnd"/>
+      <w:r>
+        <w:t xml:space="preserve"> will get one of the following log statements in you console:</w:t>
       </w:r>
     </w:p>
     <w:p>
@@ -578,7 +766,29 @@
           <w:szCs w:val="20"/>
           <w:shd w:val="clear" w:color="auto" w:fill="FFFFFF"/>
         </w:rPr>
-        <w:t>"making api call to get articles containing "</w:t>
+        <w:t xml:space="preserve">"making </w:t>
+      </w:r>
+      <w:proofErr w:type="spellStart"/>
+      <w:r>
+        <w:rPr>
+          <w:rFonts w:ascii="Consolas" w:hAnsi="Consolas"/>
+          <w:color w:val="2A00FF"/>
+          <w:sz w:val="20"/>
+          <w:szCs w:val="20"/>
+          <w:shd w:val="clear" w:color="auto" w:fill="FFFFFF"/>
+        </w:rPr>
+        <w:t>api</w:t>
+      </w:r>
+      <w:proofErr w:type="spellEnd"/>
+      <w:r>
+        <w:rPr>
+          <w:rFonts w:ascii="Consolas" w:hAnsi="Consolas"/>
+          <w:color w:val="2A00FF"/>
+          <w:sz w:val="20"/>
+          <w:szCs w:val="20"/>
+          <w:shd w:val="clear" w:color="auto" w:fill="FFFFFF"/>
+        </w:rPr>
+        <w:t xml:space="preserve"> call to get articles containing "</w:t>
       </w:r>
       <w:r>
         <w:rPr>
@@ -590,6 +800,7 @@
         </w:rPr>
         <w:t xml:space="preserve"> + </w:t>
       </w:r>
+      <w:proofErr w:type="spellStart"/>
       <w:r>
         <w:rPr>
           <w:rFonts w:ascii="Consolas" w:hAnsi="Consolas"/>
@@ -600,6 +811,7 @@
         </w:rPr>
         <w:t>searchText</w:t>
       </w:r>
+      <w:proofErr w:type="spellEnd"/>
       <w:r>
         <w:rPr>
           <w:rFonts w:ascii="Consolas" w:hAnsi="Consolas"/>
@@ -653,7 +865,29 @@
           <w:szCs w:val="20"/>
           <w:shd w:val="clear" w:color="auto" w:fill="FFFFFF"/>
         </w:rPr>
-        <w:t>"making api call to get articles containing "</w:t>
+        <w:t xml:space="preserve">"making </w:t>
+      </w:r>
+      <w:proofErr w:type="spellStart"/>
+      <w:r>
+        <w:rPr>
+          <w:rFonts w:ascii="Consolas" w:hAnsi="Consolas"/>
+          <w:color w:val="2A00FF"/>
+          <w:sz w:val="20"/>
+          <w:szCs w:val="20"/>
+          <w:shd w:val="clear" w:color="auto" w:fill="FFFFFF"/>
+        </w:rPr>
+        <w:t>api</w:t>
+      </w:r>
+      <w:proofErr w:type="spellEnd"/>
+      <w:r>
+        <w:rPr>
+          <w:rFonts w:ascii="Consolas" w:hAnsi="Consolas"/>
+          <w:color w:val="2A00FF"/>
+          <w:sz w:val="20"/>
+          <w:szCs w:val="20"/>
+          <w:shd w:val="clear" w:color="auto" w:fill="FFFFFF"/>
+        </w:rPr>
+        <w:t xml:space="preserve"> call to get articles containing "</w:t>
       </w:r>
       <w:r>
         <w:rPr>
@@ -665,6 +899,7 @@
         </w:rPr>
         <w:t xml:space="preserve"> + </w:t>
       </w:r>
+      <w:proofErr w:type="spellStart"/>
       <w:r>
         <w:rPr>
           <w:rFonts w:ascii="Consolas" w:hAnsi="Consolas"/>
@@ -675,6 +910,7 @@
         </w:rPr>
         <w:t>searchText</w:t>
       </w:r>
+      <w:proofErr w:type="spellEnd"/>
       <w:r>
         <w:rPr>
           <w:rFonts w:ascii="Consolas" w:hAnsi="Consolas"/>
@@ -747,7 +983,27 @@
           <w:sz w:val="20"/>
           <w:szCs w:val="20"/>
         </w:rPr>
-        <w:t>"making api call to get articles containing "</w:t>
+        <w:t xml:space="preserve">"making </w:t>
+      </w:r>
+      <w:proofErr w:type="spellStart"/>
+      <w:r>
+        <w:rPr>
+          <w:rFonts w:ascii="Consolas" w:hAnsi="Consolas"/>
+          <w:color w:val="2A00FF"/>
+          <w:sz w:val="20"/>
+          <w:szCs w:val="20"/>
+        </w:rPr>
+        <w:t>api</w:t>
+      </w:r>
+      <w:proofErr w:type="spellEnd"/>
+      <w:r>
+        <w:rPr>
+          <w:rFonts w:ascii="Consolas" w:hAnsi="Consolas"/>
+          <w:color w:val="2A00FF"/>
+          <w:sz w:val="20"/>
+          <w:szCs w:val="20"/>
+        </w:rPr>
+        <w:t xml:space="preserve"> call to get articles containing "</w:t>
       </w:r>
       <w:r>
         <w:rPr>
@@ -758,6 +1014,7 @@
         </w:rPr>
         <w:t xml:space="preserve"> + </w:t>
       </w:r>
+      <w:proofErr w:type="spellStart"/>
       <w:r>
         <w:rPr>
           <w:rFonts w:ascii="Consolas" w:hAnsi="Consolas"/>
@@ -767,6 +1024,7 @@
         </w:rPr>
         <w:t>searchText</w:t>
       </w:r>
+      <w:proofErr w:type="spellEnd"/>
       <w:r>
         <w:rPr>
           <w:rFonts w:ascii="Consolas" w:hAnsi="Consolas"/>
@@ -855,7 +1113,27 @@
           <w:sz w:val="20"/>
           <w:szCs w:val="20"/>
         </w:rPr>
-        <w:t>"making api call to get articles containing "</w:t>
+        <w:t xml:space="preserve">"making </w:t>
+      </w:r>
+      <w:proofErr w:type="spellStart"/>
+      <w:r>
+        <w:rPr>
+          <w:rFonts w:ascii="Consolas" w:hAnsi="Consolas"/>
+          <w:color w:val="2A00FF"/>
+          <w:sz w:val="20"/>
+          <w:szCs w:val="20"/>
+        </w:rPr>
+        <w:t>api</w:t>
+      </w:r>
+      <w:proofErr w:type="spellEnd"/>
+      <w:r>
+        <w:rPr>
+          <w:rFonts w:ascii="Consolas" w:hAnsi="Consolas"/>
+          <w:color w:val="2A00FF"/>
+          <w:sz w:val="20"/>
+          <w:szCs w:val="20"/>
+        </w:rPr>
+        <w:t xml:space="preserve"> call to get articles containing "</w:t>
       </w:r>
       <w:r>
         <w:rPr>
@@ -866,6 +1144,7 @@
         </w:rPr>
         <w:t xml:space="preserve"> + </w:t>
       </w:r>
+      <w:proofErr w:type="spellStart"/>
       <w:r>
         <w:rPr>
           <w:rFonts w:ascii="Consolas" w:hAnsi="Consolas"/>
@@ -875,6 +1154,7 @@
         </w:rPr>
         <w:t>searchText</w:t>
       </w:r>
+      <w:proofErr w:type="spellEnd"/>
       <w:r>
         <w:rPr>
           <w:rFonts w:ascii="Consolas" w:hAnsi="Consolas"/>
@@ -999,7 +1279,27 @@
           <w:sz w:val="20"/>
           <w:szCs w:val="20"/>
         </w:rPr>
-        <w:t>"making api call to get articles containing "</w:t>
+        <w:t xml:space="preserve">"making </w:t>
+      </w:r>
+      <w:proofErr w:type="spellStart"/>
+      <w:r>
+        <w:rPr>
+          <w:rFonts w:ascii="Consolas" w:hAnsi="Consolas"/>
+          <w:color w:val="2A00FF"/>
+          <w:sz w:val="20"/>
+          <w:szCs w:val="20"/>
+        </w:rPr>
+        <w:t>api</w:t>
+      </w:r>
+      <w:proofErr w:type="spellEnd"/>
+      <w:r>
+        <w:rPr>
+          <w:rFonts w:ascii="Consolas" w:hAnsi="Consolas"/>
+          <w:color w:val="2A00FF"/>
+          <w:sz w:val="20"/>
+          <w:szCs w:val="20"/>
+        </w:rPr>
+        <w:t xml:space="preserve"> call to get articles containing "</w:t>
       </w:r>
       <w:r>
         <w:rPr>
@@ -1010,6 +1310,7 @@
         </w:rPr>
         <w:t xml:space="preserve"> + </w:t>
       </w:r>
+      <w:proofErr w:type="spellStart"/>
       <w:r>
         <w:rPr>
           <w:rFonts w:ascii="Consolas" w:hAnsi="Consolas"/>
@@ -1019,6 +1320,7 @@
         </w:rPr>
         <w:t>searchText</w:t>
       </w:r>
+      <w:proofErr w:type="spellEnd"/>
       <w:r>
         <w:rPr>
           <w:rFonts w:ascii="Consolas" w:hAnsi="Consolas"/>
@@ -1075,7 +1377,15 @@
     </w:p>
     <w:p>
       <w:r>
-        <w:t>If you make another API call with the same information, you will grab the information from the cache and you wont see the same print statement a second time.</w:t>
+        <w:t xml:space="preserve">If you make another API call with the same information, you will grab the information from the cache and you </w:t>
+      </w:r>
+      <w:proofErr w:type="spellStart"/>
+      <w:r>
+        <w:t>wont</w:t>
+      </w:r>
+      <w:proofErr w:type="spellEnd"/>
+      <w:r>
+        <w:t xml:space="preserve"> see the same print statement a second time.</w:t>
       </w:r>
     </w:p>
     <w:sectPr>

</xml_diff>

<commit_message>
more updates to doc, cleaning up the presentation and typos after proof reading
</commit_message>
<xml_diff>
--- a/Documentation - How to use the gNewsAPI service.docx
+++ b/Documentation - How to use the gNewsAPI service.docx
@@ -3,24 +3,66 @@
 <w:document xmlns:wpc="http://schemas.microsoft.com/office/word/2010/wordprocessingCanvas" xmlns:cx="http://schemas.microsoft.com/office/drawing/2014/chartex" xmlns:cx1="http://schemas.microsoft.com/office/drawing/2015/9/8/chartex" xmlns:cx2="http://schemas.microsoft.com/office/drawing/2015/10/21/chartex" xmlns:cx3="http://schemas.microsoft.com/office/drawing/2016/5/9/chartex" xmlns:cx4="http://schemas.microsoft.com/office/drawing/2016/5/10/chartex" xmlns:cx5="http://schemas.microsoft.com/office/drawing/2016/5/11/chartex" xmlns:cx6="http://schemas.microsoft.com/office/drawing/2016/5/12/chartex" xmlns:cx7="http://schemas.microsoft.com/office/drawing/2016/5/13/chartex" xmlns:cx8="http://schemas.microsoft.com/office/drawing/2016/5/14/chartex" xmlns:mc="http://schemas.openxmlformats.org/markup-compatibility/2006" xmlns:aink="http://schemas.microsoft.com/office/drawing/2016/ink" xmlns:am3d="http://schemas.microsoft.com/office/drawing/2017/model3d" xmlns:o="urn:schemas-microsoft-com:office:office" xmlns:oel="http://schemas.microsoft.com/office/2019/extlst" xmlns:r="http://schemas.openxmlformats.org/officeDocument/2006/relationships" xmlns:m="http://schemas.openxmlformats.org/officeDocument/2006/math" xmlns:v="urn:schemas-microsoft-com:vml" xmlns:wp14="http://schemas.microsoft.com/office/word/2010/wordprocessingDrawing" xmlns:wp="http://schemas.openxmlformats.org/drawingml/2006/wordprocessingDrawing" xmlns:w10="urn:schemas-microsoft-com:office:word" xmlns:w="http://schemas.openxmlformats.org/wordprocessingml/2006/main" xmlns:w14="http://schemas.microsoft.com/office/word/2010/wordml" xmlns:w15="http://schemas.microsoft.com/office/word/2012/wordml" xmlns:w16cex="http://schemas.microsoft.com/office/word/2018/wordml/cex" xmlns:w16cid="http://schemas.microsoft.com/office/word/2016/wordml/cid" xmlns:w16="http://schemas.microsoft.com/office/word/2018/wordml" xmlns:w16sdtdh="http://schemas.microsoft.com/office/word/2020/wordml/sdtdatahash" xmlns:w16se="http://schemas.microsoft.com/office/word/2015/wordml/symex" xmlns:wpg="http://schemas.microsoft.com/office/word/2010/wordprocessingGroup" xmlns:wpi="http://schemas.microsoft.com/office/word/2010/wordprocessingInk" xmlns:wne="http://schemas.microsoft.com/office/word/2006/wordml" xmlns:wps="http://schemas.microsoft.com/office/word/2010/wordprocessingShape" mc:Ignorable="w14 w15 w16se w16cid w16 w16cex w16sdtdh wp14">
   <w:body>
     <w:p>
-      <w:r>
-        <w:t xml:space="preserve">  </w:t>
-      </w:r>
-      <w:r>
+      <w:pPr>
+        <w:jc w:val="center"/>
+        <w:rPr>
+          <w:rFonts w:cstheme="minorHAnsi"/>
+          <w:b/>
+          <w:bCs/>
+          <w:sz w:val="32"/>
+          <w:szCs w:val="32"/>
+        </w:rPr>
+      </w:pPr>
+      <w:r>
+        <w:rPr>
+          <w:rFonts w:cstheme="minorHAnsi"/>
+          <w:b/>
+          <w:bCs/>
+          <w:sz w:val="32"/>
+          <w:szCs w:val="32"/>
+        </w:rPr>
         <w:t xml:space="preserve">How to use the </w:t>
       </w:r>
       <w:proofErr w:type="spellStart"/>
       <w:r>
+        <w:rPr>
+          <w:rFonts w:cstheme="minorHAnsi"/>
+          <w:b/>
+          <w:bCs/>
+          <w:sz w:val="32"/>
+          <w:szCs w:val="32"/>
+        </w:rPr>
         <w:t>gNewsAPI</w:t>
       </w:r>
       <w:proofErr w:type="spellEnd"/>
       <w:r>
-        <w:t xml:space="preserve"> service:</w:t>
-      </w:r>
-    </w:p>
-    <w:p/>
-    <w:p>
-      <w:r>
+        <w:rPr>
+          <w:rFonts w:cstheme="minorHAnsi"/>
+          <w:b/>
+          <w:bCs/>
+          <w:sz w:val="32"/>
+          <w:szCs w:val="32"/>
+        </w:rPr>
+        <w:t xml:space="preserve"> service</w:t>
+      </w:r>
+    </w:p>
+    <w:p>
+      <w:pPr>
+        <w:rPr>
+          <w:rFonts w:cstheme="minorHAnsi"/>
+        </w:rPr>
+      </w:pPr>
+    </w:p>
+    <w:p>
+      <w:pPr>
+        <w:rPr>
+          <w:rFonts w:cstheme="minorHAnsi"/>
+        </w:rPr>
+      </w:pPr>
+      <w:r>
+        <w:rPr>
+          <w:rFonts w:cstheme="minorHAnsi"/>
+        </w:rPr>
         <w:t>Start the service:</w:t>
       </w:r>
     </w:p>
@@ -31,17 +73,40 @@
           <w:ilvl w:val="0"/>
           <w:numId w:val="5"/>
         </w:numPr>
-      </w:pPr>
-      <w:r>
+        <w:rPr>
+          <w:rFonts w:cstheme="minorHAnsi"/>
+        </w:rPr>
+      </w:pPr>
+      <w:r>
+        <w:rPr>
+          <w:rFonts w:cstheme="minorHAnsi"/>
+        </w:rPr>
         <w:t xml:space="preserve">You can start the server by running the executable or running it on your local IDE. Refer to the README file </w:t>
       </w:r>
       <w:r>
+        <w:rPr>
+          <w:rFonts w:cstheme="minorHAnsi"/>
+        </w:rPr>
         <w:t>for instructions on how to do this.</w:t>
       </w:r>
     </w:p>
-    <w:p/>
-    <w:p>
-      <w:r>
+    <w:p>
+      <w:pPr>
+        <w:rPr>
+          <w:rFonts w:cstheme="minorHAnsi"/>
+        </w:rPr>
+      </w:pPr>
+    </w:p>
+    <w:p>
+      <w:pPr>
+        <w:rPr>
+          <w:rFonts w:cstheme="minorHAnsi"/>
+        </w:rPr>
+      </w:pPr>
+      <w:r>
+        <w:rPr>
+          <w:rFonts w:cstheme="minorHAnsi"/>
+        </w:rPr>
         <w:t>API calls using postman:</w:t>
       </w:r>
     </w:p>
@@ -52,27 +117,60 @@
           <w:ilvl w:val="0"/>
           <w:numId w:val="3"/>
         </w:numPr>
-      </w:pPr>
-      <w:r>
-        <w:t>In the project folder, there should be a folder named “Postman.” Inside that folder there is a .</w:t>
+        <w:rPr>
+          <w:rFonts w:cstheme="minorHAnsi"/>
+        </w:rPr>
+      </w:pPr>
+      <w:r>
+        <w:rPr>
+          <w:rFonts w:cstheme="minorHAnsi"/>
+        </w:rPr>
+        <w:t>In the project folder, there should be a folder named “Postman.” Inside that folder</w:t>
+      </w:r>
+      <w:r>
+        <w:rPr>
+          <w:rFonts w:cstheme="minorHAnsi"/>
+        </w:rPr>
+        <w:t>,</w:t>
+      </w:r>
+      <w:r>
+        <w:rPr>
+          <w:rFonts w:cstheme="minorHAnsi"/>
+        </w:rPr>
+        <w:t xml:space="preserve"> there is a .</w:t>
       </w:r>
       <w:proofErr w:type="spellStart"/>
       <w:r>
+        <w:rPr>
+          <w:rFonts w:cstheme="minorHAnsi"/>
+        </w:rPr>
         <w:t>json</w:t>
       </w:r>
       <w:proofErr w:type="spellEnd"/>
       <w:r>
+        <w:rPr>
+          <w:rFonts w:cstheme="minorHAnsi"/>
+        </w:rPr>
         <w:t xml:space="preserve"> file</w:t>
       </w:r>
       <w:r>
+        <w:rPr>
+          <w:rFonts w:cstheme="minorHAnsi"/>
+        </w:rPr>
         <w:t xml:space="preserve"> </w:t>
       </w:r>
       <w:proofErr w:type="spellStart"/>
       <w:r>
+        <w:rPr>
+          <w:rFonts w:cstheme="minorHAnsi"/>
+        </w:rPr>
         <w:t>FirstHelpFinancial.postman_collection</w:t>
       </w:r>
       <w:proofErr w:type="spellEnd"/>
       <w:r>
+        <w:rPr>
+          <w:rFonts w:cstheme="minorHAnsi"/>
+        </w:rPr>
         <w:t>.</w:t>
       </w:r>
     </w:p>
@@ -83,32 +181,62 @@
           <w:ilvl w:val="0"/>
           <w:numId w:val="3"/>
         </w:numPr>
-      </w:pPr>
-      <w:r>
-        <w:t xml:space="preserve">You will need to import that file into postman which should load all of the different </w:t>
-      </w:r>
-      <w:proofErr w:type="spellStart"/>
-      <w:r>
-        <w:t>api</w:t>
-      </w:r>
-      <w:proofErr w:type="spellEnd"/>
-      <w:r>
+        <w:rPr>
+          <w:rFonts w:cstheme="minorHAnsi"/>
+        </w:rPr>
+      </w:pPr>
+      <w:r>
+        <w:rPr>
+          <w:rFonts w:cstheme="minorHAnsi"/>
+        </w:rPr>
+        <w:t xml:space="preserve">You will need to import that file into </w:t>
+      </w:r>
+      <w:r>
+        <w:rPr>
+          <w:rFonts w:cstheme="minorHAnsi"/>
+        </w:rPr>
+        <w:t>Postman</w:t>
+      </w:r>
+      <w:r>
+        <w:rPr>
+          <w:rFonts w:cstheme="minorHAnsi"/>
+        </w:rPr>
+        <w:t xml:space="preserve"> which should load all of the different </w:t>
+      </w:r>
+      <w:r>
+        <w:rPr>
+          <w:rFonts w:cstheme="minorHAnsi"/>
+        </w:rPr>
+        <w:t>API</w:t>
+      </w:r>
+      <w:r>
+        <w:rPr>
+          <w:rFonts w:cstheme="minorHAnsi"/>
+        </w:rPr>
         <w:t xml:space="preserve"> calls. There is one call for each different </w:t>
       </w:r>
-      <w:proofErr w:type="spellStart"/>
-      <w:r>
-        <w:t>api</w:t>
-      </w:r>
-      <w:proofErr w:type="spellEnd"/>
-      <w:r>
+      <w:r>
+        <w:rPr>
+          <w:rFonts w:cstheme="minorHAnsi"/>
+        </w:rPr>
+        <w:t>API</w:t>
+      </w:r>
+      <w:r>
+        <w:rPr>
+          <w:rFonts w:cstheme="minorHAnsi"/>
+        </w:rPr>
         <w:t xml:space="preserve"> that I have implemented in the code. (Note: When it comes to the Date </w:t>
       </w:r>
-      <w:proofErr w:type="spellStart"/>
-      <w:r>
-        <w:t>api’s</w:t>
-      </w:r>
-      <w:proofErr w:type="spellEnd"/>
-      <w:r>
+      <w:r>
+        <w:rPr>
+          <w:rFonts w:cstheme="minorHAnsi"/>
+        </w:rPr>
+        <w:t>APIs</w:t>
+      </w:r>
+      <w:r>
+        <w:rPr>
+          <w:rFonts w:cstheme="minorHAnsi"/>
+        </w:rPr>
         <w:t xml:space="preserve"> there are 3 separate postman GET calls, that go to just one backend API endpoint).</w:t>
       </w:r>
     </w:p>
@@ -119,14 +247,33 @@
           <w:ilvl w:val="0"/>
           <w:numId w:val="3"/>
         </w:numPr>
-      </w:pPr>
-      <w:r>
-        <w:t xml:space="preserve">You can refer to this link on any questions/difficulties with postman: </w:t>
+        <w:rPr>
+          <w:rFonts w:cstheme="minorHAnsi"/>
+        </w:rPr>
+      </w:pPr>
+      <w:r>
+        <w:rPr>
+          <w:rFonts w:cstheme="minorHAnsi"/>
+        </w:rPr>
+        <w:t xml:space="preserve">You can refer to this link on any questions/difficulties with </w:t>
+      </w:r>
+      <w:r>
+        <w:rPr>
+          <w:rFonts w:cstheme="minorHAnsi"/>
+        </w:rPr>
+        <w:t>Postman</w:t>
+      </w:r>
+      <w:r>
+        <w:rPr>
+          <w:rFonts w:cstheme="minorHAnsi"/>
+        </w:rPr>
+        <w:t xml:space="preserve">: </w:t>
       </w:r>
       <w:hyperlink r:id="rId5" w:history="1">
         <w:r>
           <w:rPr>
             <w:rStyle w:val="Hyperlink"/>
+            <w:rFonts w:cstheme="minorHAnsi"/>
           </w:rPr>
           <w:t>https://docs.tink.com/entries/articles/postman-collection-for-account-check</w:t>
         </w:r>
@@ -139,14 +286,50 @@
           <w:ilvl w:val="0"/>
           <w:numId w:val="3"/>
         </w:numPr>
-      </w:pPr>
-      <w:r>
-        <w:t>Here is some screenshots of Postman running the search by keyword API:</w:t>
-      </w:r>
-    </w:p>
-    <w:p>
-      <w:r>
-        <w:rPr>
+        <w:rPr>
+          <w:rFonts w:cstheme="minorHAnsi"/>
+        </w:rPr>
+      </w:pPr>
+      <w:r>
+        <w:rPr>
+          <w:rFonts w:cstheme="minorHAnsi"/>
+        </w:rPr>
+        <w:t xml:space="preserve">Here </w:t>
+      </w:r>
+      <w:r>
+        <w:rPr>
+          <w:rFonts w:cstheme="minorHAnsi"/>
+        </w:rPr>
+        <w:t>is</w:t>
+      </w:r>
+      <w:r>
+        <w:rPr>
+          <w:rFonts w:cstheme="minorHAnsi"/>
+        </w:rPr>
+        <w:t xml:space="preserve"> </w:t>
+      </w:r>
+      <w:r>
+        <w:rPr>
+          <w:rFonts w:cstheme="minorHAnsi"/>
+        </w:rPr>
+        <w:t>a</w:t>
+      </w:r>
+      <w:r>
+        <w:rPr>
+          <w:rFonts w:cstheme="minorHAnsi"/>
+        </w:rPr>
+        <w:t xml:space="preserve"> screenshot of Postman running the search by keyword API:</w:t>
+      </w:r>
+    </w:p>
+    <w:p>
+      <w:pPr>
+        <w:rPr>
+          <w:rFonts w:cstheme="minorHAnsi"/>
+        </w:rPr>
+      </w:pPr>
+      <w:r>
+        <w:rPr>
+          <w:rFonts w:cstheme="minorHAnsi"/>
           <w:noProof/>
         </w:rPr>
         <w:drawing>
@@ -186,7 +369,13 @@
         </w:drawing>
       </w:r>
     </w:p>
-    <w:p/>
+    <w:p>
+      <w:pPr>
+        <w:rPr>
+          <w:rFonts w:cstheme="minorHAnsi"/>
+        </w:rPr>
+      </w:pPr>
+    </w:p>
     <w:p>
       <w:pPr>
         <w:pStyle w:val="ListParagraph"/>
@@ -194,16 +383,60 @@
           <w:ilvl w:val="0"/>
           <w:numId w:val="3"/>
         </w:numPr>
-      </w:pPr>
-      <w:r>
+        <w:rPr>
+          <w:rFonts w:cstheme="minorHAnsi"/>
+        </w:rPr>
+      </w:pPr>
+      <w:r>
+        <w:rPr>
+          <w:rFonts w:cstheme="minorHAnsi"/>
+        </w:rPr>
         <w:lastRenderedPageBreak/>
-        <w:t>Once you have the calls uploaded, you can modify the values of “Params” section to your liking.</w:t>
-      </w:r>
-    </w:p>
-    <w:p/>
-    <w:p>
-      <w:r>
-        <w:t>Calling API service without postman:</w:t>
+        <w:t xml:space="preserve">Once you have the calls uploaded, you can modify the values of </w:t>
+      </w:r>
+      <w:r>
+        <w:rPr>
+          <w:rFonts w:cstheme="minorHAnsi"/>
+        </w:rPr>
+        <w:t xml:space="preserve">the </w:t>
+      </w:r>
+      <w:r>
+        <w:rPr>
+          <w:rFonts w:cstheme="minorHAnsi"/>
+        </w:rPr>
+        <w:t>“Params” section to your liking.</w:t>
+      </w:r>
+    </w:p>
+    <w:p>
+      <w:pPr>
+        <w:rPr>
+          <w:rFonts w:cstheme="minorHAnsi"/>
+        </w:rPr>
+      </w:pPr>
+    </w:p>
+    <w:p>
+      <w:pPr>
+        <w:rPr>
+          <w:rFonts w:cstheme="minorHAnsi"/>
+        </w:rPr>
+      </w:pPr>
+      <w:r>
+        <w:rPr>
+          <w:rFonts w:cstheme="minorHAnsi"/>
+        </w:rPr>
+        <w:t xml:space="preserve">Calling API service without </w:t>
+      </w:r>
+      <w:r>
+        <w:rPr>
+          <w:rFonts w:cstheme="minorHAnsi"/>
+        </w:rPr>
+        <w:t>Postman</w:t>
+      </w:r>
+      <w:r>
+        <w:rPr>
+          <w:rFonts w:cstheme="minorHAnsi"/>
+        </w:rPr>
+        <w:t>:</w:t>
       </w:r>
     </w:p>
     <w:p>
@@ -213,16 +446,26 @@
           <w:ilvl w:val="0"/>
           <w:numId w:val="4"/>
         </w:numPr>
-      </w:pPr>
-      <w:r>
+        <w:rPr>
+          <w:rFonts w:cstheme="minorHAnsi"/>
+        </w:rPr>
+      </w:pPr>
+      <w:r>
+        <w:rPr>
+          <w:rFonts w:cstheme="minorHAnsi"/>
+        </w:rPr>
         <w:t xml:space="preserve">Once the service runs, you can open a web browser and paste the </w:t>
       </w:r>
-      <w:proofErr w:type="spellStart"/>
-      <w:r>
-        <w:t>urls</w:t>
-      </w:r>
-      <w:proofErr w:type="spellEnd"/>
-      <w:r>
+      <w:r>
+        <w:rPr>
+          <w:rFonts w:cstheme="minorHAnsi"/>
+        </w:rPr>
+        <w:t>URLs</w:t>
+      </w:r>
+      <w:r>
+        <w:rPr>
+          <w:rFonts w:cstheme="minorHAnsi"/>
+        </w:rPr>
         <w:t xml:space="preserve"> directly.</w:t>
       </w:r>
     </w:p>
@@ -233,41 +476,53 @@
           <w:ilvl w:val="0"/>
           <w:numId w:val="4"/>
         </w:numPr>
-      </w:pPr>
-      <w:r>
+        <w:rPr>
+          <w:rFonts w:cstheme="minorHAnsi"/>
+        </w:rPr>
+      </w:pPr>
+      <w:r>
+        <w:rPr>
+          <w:rFonts w:cstheme="minorHAnsi"/>
+        </w:rPr>
         <w:t xml:space="preserve">I will provide </w:t>
       </w:r>
-      <w:proofErr w:type="spellStart"/>
-      <w:r>
-        <w:t>url’s</w:t>
-      </w:r>
-      <w:proofErr w:type="spellEnd"/>
-      <w:r>
+      <w:r>
+        <w:rPr>
+          <w:rFonts w:cstheme="minorHAnsi"/>
+        </w:rPr>
+        <w:t>URL’s</w:t>
+      </w:r>
+      <w:r>
+        <w:rPr>
+          <w:rFonts w:cstheme="minorHAnsi"/>
+        </w:rPr>
         <w:t xml:space="preserve"> below</w:t>
       </w:r>
       <w:r>
+        <w:rPr>
+          <w:rFonts w:cstheme="minorHAnsi"/>
+        </w:rPr>
         <w:t xml:space="preserve"> (in these examples you are looking for articles with the word “attack”)</w:t>
       </w:r>
       <w:r>
+        <w:rPr>
+          <w:rFonts w:cstheme="minorHAnsi"/>
+        </w:rPr>
         <w:t>:</w:t>
       </w:r>
     </w:p>
     <w:p>
       <w:pPr>
         <w:rPr>
-          <w:rFonts w:ascii="Segoe UI" w:hAnsi="Segoe UI" w:cs="Segoe UI"/>
+          <w:rFonts w:cstheme="minorHAnsi"/>
           <w:color w:val="212121"/>
-          <w:sz w:val="18"/>
-          <w:szCs w:val="18"/>
           <w:shd w:val="clear" w:color="auto" w:fill="FFFFFF"/>
         </w:rPr>
       </w:pPr>
       <w:r>
         <w:rPr>
-          <w:rFonts w:ascii="Segoe UI" w:hAnsi="Segoe UI" w:cs="Segoe UI"/>
+          <w:rFonts w:cstheme="minorHAnsi"/>
           <w:color w:val="212121"/>
-          <w:sz w:val="18"/>
-          <w:szCs w:val="18"/>
           <w:shd w:val="clear" w:color="auto" w:fill="FFFFFF"/>
         </w:rPr>
         <w:t>localhost:8080/api/v1/gNews/searchArticle/keyword?searchText=attack</w:t>
@@ -276,19 +531,15 @@
     <w:p>
       <w:pPr>
         <w:rPr>
-          <w:rFonts w:ascii="Segoe UI" w:hAnsi="Segoe UI" w:cs="Segoe UI"/>
+          <w:rFonts w:cstheme="minorHAnsi"/>
           <w:color w:val="212121"/>
-          <w:sz w:val="18"/>
-          <w:szCs w:val="18"/>
           <w:shd w:val="clear" w:color="auto" w:fill="FFFFFF"/>
         </w:rPr>
       </w:pPr>
       <w:r>
         <w:rPr>
-          <w:rFonts w:ascii="Segoe UI" w:hAnsi="Segoe UI" w:cs="Segoe UI"/>
+          <w:rFonts w:cstheme="minorHAnsi"/>
           <w:color w:val="212121"/>
-          <w:sz w:val="18"/>
-          <w:szCs w:val="18"/>
           <w:shd w:val="clear" w:color="auto" w:fill="FFFFFF"/>
         </w:rPr>
         <w:t>localhost:8080/api/v1/gNews/searchArticle/source?searchText=attack&amp;source=The Australian Financial Review</w:t>
@@ -297,19 +548,15 @@
     <w:p>
       <w:pPr>
         <w:rPr>
-          <w:rFonts w:ascii="Segoe UI" w:hAnsi="Segoe UI" w:cs="Segoe UI"/>
+          <w:rFonts w:cstheme="minorHAnsi"/>
           <w:color w:val="212121"/>
-          <w:sz w:val="18"/>
-          <w:szCs w:val="18"/>
           <w:shd w:val="clear" w:color="auto" w:fill="FFFFFF"/>
         </w:rPr>
       </w:pPr>
       <w:r>
         <w:rPr>
-          <w:rFonts w:ascii="Segoe UI" w:hAnsi="Segoe UI" w:cs="Segoe UI"/>
+          <w:rFonts w:cstheme="minorHAnsi"/>
           <w:color w:val="212121"/>
-          <w:sz w:val="18"/>
-          <w:szCs w:val="18"/>
           <w:shd w:val="clear" w:color="auto" w:fill="FFFFFF"/>
         </w:rPr>
         <w:t>localhost:8080/api/v1/gNews/searchArticle/date?searchText=attack&amp;numOfArticles=8&amp;from=07/01/2023</w:t>
@@ -318,19 +565,15 @@
     <w:p>
       <w:pPr>
         <w:rPr>
-          <w:rFonts w:ascii="Segoe UI" w:hAnsi="Segoe UI" w:cs="Segoe UI"/>
+          <w:rFonts w:cstheme="minorHAnsi"/>
           <w:color w:val="212121"/>
-          <w:sz w:val="18"/>
-          <w:szCs w:val="18"/>
           <w:shd w:val="clear" w:color="auto" w:fill="FFFFFF"/>
         </w:rPr>
       </w:pPr>
       <w:r>
         <w:rPr>
-          <w:rFonts w:ascii="Segoe UI" w:hAnsi="Segoe UI" w:cs="Segoe UI"/>
+          <w:rFonts w:cstheme="minorHAnsi"/>
           <w:color w:val="212121"/>
-          <w:sz w:val="18"/>
-          <w:szCs w:val="18"/>
           <w:shd w:val="clear" w:color="auto" w:fill="FFFFFF"/>
         </w:rPr>
         <w:t>localhost:8080/api/v1/gNews/searchArticle/date?searchText=attack&amp;numOfArticles=8&amp;from=07/01/2023&amp;to=07/04/2023</w:t>
@@ -339,19 +582,15 @@
     <w:p>
       <w:pPr>
         <w:rPr>
-          <w:rFonts w:ascii="Segoe UI" w:hAnsi="Segoe UI" w:cs="Segoe UI"/>
+          <w:rFonts w:cstheme="minorHAnsi"/>
           <w:color w:val="212121"/>
-          <w:sz w:val="18"/>
-          <w:szCs w:val="18"/>
           <w:shd w:val="clear" w:color="auto" w:fill="FFFFFF"/>
         </w:rPr>
       </w:pPr>
       <w:r>
         <w:rPr>
-          <w:rFonts w:ascii="Segoe UI" w:hAnsi="Segoe UI" w:cs="Segoe UI"/>
+          <w:rFonts w:cstheme="minorHAnsi"/>
           <w:color w:val="212121"/>
-          <w:sz w:val="18"/>
-          <w:szCs w:val="18"/>
           <w:shd w:val="clear" w:color="auto" w:fill="FFFFFF"/>
         </w:rPr>
         <w:t>localhost:8080/api/v1/gNews/searchArticle/title?numOfArticles=5&amp;searchText=attack</w:t>
@@ -360,19 +599,15 @@
     <w:p>
       <w:pPr>
         <w:rPr>
-          <w:rFonts w:ascii="Segoe UI" w:hAnsi="Segoe UI" w:cs="Segoe UI"/>
+          <w:rFonts w:cstheme="minorHAnsi"/>
           <w:color w:val="212121"/>
-          <w:sz w:val="18"/>
-          <w:szCs w:val="18"/>
           <w:shd w:val="clear" w:color="auto" w:fill="FFFFFF"/>
         </w:rPr>
       </w:pPr>
       <w:r>
         <w:rPr>
-          <w:rFonts w:ascii="Segoe UI" w:hAnsi="Segoe UI" w:cs="Segoe UI"/>
+          <w:rFonts w:cstheme="minorHAnsi"/>
           <w:color w:val="212121"/>
-          <w:sz w:val="18"/>
-          <w:szCs w:val="18"/>
           <w:shd w:val="clear" w:color="auto" w:fill="FFFFFF"/>
         </w:rPr>
         <w:t>localhost:8080/api/v1/gNews/searchArticle/date?searchText=attack&amp;numOfArticles=8&amp;to=10/01/2023</w:t>
@@ -381,35 +616,49 @@
     <w:p>
       <w:pPr>
         <w:rPr>
-          <w:rFonts w:ascii="Segoe UI" w:hAnsi="Segoe UI" w:cs="Segoe UI"/>
+          <w:rFonts w:cstheme="minorHAnsi"/>
           <w:color w:val="212121"/>
-          <w:sz w:val="18"/>
-          <w:szCs w:val="18"/>
           <w:shd w:val="clear" w:color="auto" w:fill="FFFFFF"/>
         </w:rPr>
       </w:pPr>
       <w:r>
         <w:rPr>
-          <w:rFonts w:ascii="Segoe UI" w:hAnsi="Segoe UI" w:cs="Segoe UI"/>
+          <w:rFonts w:cstheme="minorHAnsi"/>
           <w:color w:val="212121"/>
-          <w:sz w:val="18"/>
-          <w:szCs w:val="18"/>
           <w:shd w:val="clear" w:color="auto" w:fill="FFFFFF"/>
         </w:rPr>
         <w:t>localhost:8080/api/v1/gNews/searchArticle/today?searchText=attack</w:t>
       </w:r>
     </w:p>
-    <w:p/>
-    <w:p>
-      <w:r>
+    <w:p>
+      <w:pPr>
+        <w:rPr>
+          <w:rFonts w:cstheme="minorHAnsi"/>
+        </w:rPr>
+      </w:pPr>
+    </w:p>
+    <w:p>
+      <w:pPr>
+        <w:rPr>
+          <w:rFonts w:cstheme="minorHAnsi"/>
+        </w:rPr>
+      </w:pPr>
+      <w:r>
+        <w:rPr>
+          <w:rFonts w:cstheme="minorHAnsi"/>
+        </w:rPr>
         <w:t xml:space="preserve">Information about the </w:t>
       </w:r>
-      <w:proofErr w:type="spellStart"/>
-      <w:r>
-        <w:t>api</w:t>
-      </w:r>
-      <w:proofErr w:type="spellEnd"/>
-      <w:r>
+      <w:r>
+        <w:rPr>
+          <w:rFonts w:cstheme="minorHAnsi"/>
+        </w:rPr>
+        <w:t>API</w:t>
+      </w:r>
+      <w:r>
+        <w:rPr>
+          <w:rFonts w:cstheme="minorHAnsi"/>
+        </w:rPr>
         <w:t>:</w:t>
       </w:r>
     </w:p>
@@ -420,43 +669,74 @@
           <w:ilvl w:val="0"/>
           <w:numId w:val="7"/>
         </w:numPr>
-      </w:pPr>
-      <w:r>
+        <w:rPr>
+          <w:rFonts w:cstheme="minorHAnsi"/>
+        </w:rPr>
+      </w:pPr>
+      <w:r>
+        <w:rPr>
+          <w:rFonts w:cstheme="minorHAnsi"/>
+        </w:rPr>
         <w:t xml:space="preserve">The base </w:t>
       </w:r>
+      <w:r>
+        <w:rPr>
+          <w:rFonts w:cstheme="minorHAnsi"/>
+        </w:rPr>
+        <w:t>URL</w:t>
+      </w:r>
+      <w:r>
+        <w:rPr>
+          <w:rFonts w:cstheme="minorHAnsi"/>
+        </w:rPr>
+        <w:t xml:space="preserve"> for e</w:t>
+      </w:r>
+      <w:r>
+        <w:rPr>
+          <w:rFonts w:cstheme="minorHAnsi"/>
+        </w:rPr>
+        <w:t>very call will be “localhost:8080/</w:t>
+      </w:r>
       <w:proofErr w:type="spellStart"/>
       <w:r>
-        <w:t>url</w:t>
+        <w:rPr>
+          <w:rFonts w:cstheme="minorHAnsi"/>
+        </w:rPr>
+        <w:t>api</w:t>
       </w:r>
       <w:proofErr w:type="spellEnd"/>
       <w:r>
-        <w:t xml:space="preserve"> for e</w:t>
-      </w:r>
-      <w:r>
-        <w:t>very call will be “localhost:8080/</w:t>
+        <w:rPr>
+          <w:rFonts w:cstheme="minorHAnsi"/>
+        </w:rPr>
+        <w:t>/v1/</w:t>
       </w:r>
       <w:proofErr w:type="spellStart"/>
       <w:r>
-        <w:t>api</w:t>
+        <w:rPr>
+          <w:rFonts w:cstheme="minorHAnsi"/>
+        </w:rPr>
+        <w:t>gNews</w:t>
       </w:r>
       <w:proofErr w:type="spellEnd"/>
       <w:r>
-        <w:t>/v1/</w:t>
+        <w:rPr>
+          <w:rFonts w:cstheme="minorHAnsi"/>
+        </w:rPr>
+        <w:t>/</w:t>
       </w:r>
       <w:proofErr w:type="spellStart"/>
       <w:r>
-        <w:t>gNews</w:t>
+        <w:rPr>
+          <w:rFonts w:cstheme="minorHAnsi"/>
+        </w:rPr>
+        <w:t>searchArticle</w:t>
       </w:r>
       <w:proofErr w:type="spellEnd"/>
       <w:r>
-        <w:t>/</w:t>
-      </w:r>
-      <w:proofErr w:type="spellStart"/>
-      <w:r>
-        <w:t>searchArticle</w:t>
-      </w:r>
-      <w:proofErr w:type="spellEnd"/>
-      <w:r>
+        <w:rPr>
+          <w:rFonts w:cstheme="minorHAnsi"/>
+        </w:rPr>
         <w:t>”</w:t>
       </w:r>
     </w:p>
@@ -467,8 +747,14 @@
           <w:ilvl w:val="0"/>
           <w:numId w:val="7"/>
         </w:numPr>
-      </w:pPr>
-      <w:r>
+        <w:rPr>
+          <w:rFonts w:cstheme="minorHAnsi"/>
+        </w:rPr>
+      </w:pPr>
+      <w:r>
+        <w:rPr>
+          <w:rFonts w:cstheme="minorHAnsi"/>
+        </w:rPr>
         <w:t>From this base you have 3 possible different paths:</w:t>
       </w:r>
     </w:p>
@@ -479,16 +765,42 @@
           <w:ilvl w:val="0"/>
           <w:numId w:val="8"/>
         </w:numPr>
-      </w:pPr>
-      <w:r>
-        <w:t xml:space="preserve">/keyword  - here you will be only searching articles by the value defined in the </w:t>
+        <w:rPr>
+          <w:rFonts w:cstheme="minorHAnsi"/>
+        </w:rPr>
+      </w:pPr>
+      <w:r>
+        <w:rPr>
+          <w:rFonts w:cstheme="minorHAnsi"/>
+        </w:rPr>
+        <w:t>/</w:t>
+      </w:r>
+      <w:proofErr w:type="gramStart"/>
+      <w:r>
+        <w:rPr>
+          <w:rFonts w:cstheme="minorHAnsi"/>
+        </w:rPr>
+        <w:t>keyword  -</w:t>
+      </w:r>
+      <w:proofErr w:type="gramEnd"/>
+      <w:r>
+        <w:rPr>
+          <w:rFonts w:cstheme="minorHAnsi"/>
+        </w:rPr>
+        <w:t xml:space="preserve"> here you will be only searching articles by the value defined in the </w:t>
       </w:r>
       <w:proofErr w:type="spellStart"/>
       <w:r>
+        <w:rPr>
+          <w:rFonts w:cstheme="minorHAnsi"/>
+        </w:rPr>
         <w:t>searchText</w:t>
       </w:r>
       <w:proofErr w:type="spellEnd"/>
       <w:r>
+        <w:rPr>
+          <w:rFonts w:cstheme="minorHAnsi"/>
+        </w:rPr>
         <w:t xml:space="preserve"> parameter</w:t>
       </w:r>
     </w:p>
@@ -499,16 +811,42 @@
           <w:ilvl w:val="0"/>
           <w:numId w:val="8"/>
         </w:numPr>
-      </w:pPr>
-      <w:r>
-        <w:t xml:space="preserve">/title – you will search for articles where the </w:t>
+        <w:rPr>
+          <w:rFonts w:cstheme="minorHAnsi"/>
+        </w:rPr>
+      </w:pPr>
+      <w:r>
+        <w:rPr>
+          <w:rFonts w:cstheme="minorHAnsi"/>
+        </w:rPr>
+        <w:t>/</w:t>
+      </w:r>
+      <w:proofErr w:type="gramStart"/>
+      <w:r>
+        <w:rPr>
+          <w:rFonts w:cstheme="minorHAnsi"/>
+        </w:rPr>
+        <w:t>title</w:t>
+      </w:r>
+      <w:proofErr w:type="gramEnd"/>
+      <w:r>
+        <w:rPr>
+          <w:rFonts w:cstheme="minorHAnsi"/>
+        </w:rPr>
+        <w:t xml:space="preserve"> – you will search for articles where the </w:t>
       </w:r>
       <w:proofErr w:type="spellStart"/>
       <w:r>
+        <w:rPr>
+          <w:rFonts w:cstheme="minorHAnsi"/>
+        </w:rPr>
         <w:t>searchText</w:t>
       </w:r>
       <w:proofErr w:type="spellEnd"/>
       <w:r>
+        <w:rPr>
+          <w:rFonts w:cstheme="minorHAnsi"/>
+        </w:rPr>
         <w:t xml:space="preserve"> appears in the title</w:t>
       </w:r>
     </w:p>
@@ -519,16 +857,42 @@
           <w:ilvl w:val="0"/>
           <w:numId w:val="8"/>
         </w:numPr>
-      </w:pPr>
-      <w:r>
-        <w:t xml:space="preserve">/date – you will search for articles where the </w:t>
+        <w:rPr>
+          <w:rFonts w:cstheme="minorHAnsi"/>
+        </w:rPr>
+      </w:pPr>
+      <w:r>
+        <w:rPr>
+          <w:rFonts w:cstheme="minorHAnsi"/>
+        </w:rPr>
+        <w:t>/</w:t>
+      </w:r>
+      <w:proofErr w:type="gramStart"/>
+      <w:r>
+        <w:rPr>
+          <w:rFonts w:cstheme="minorHAnsi"/>
+        </w:rPr>
+        <w:t>date</w:t>
+      </w:r>
+      <w:proofErr w:type="gramEnd"/>
+      <w:r>
+        <w:rPr>
+          <w:rFonts w:cstheme="minorHAnsi"/>
+        </w:rPr>
+        <w:t xml:space="preserve"> – you will search for articles where the </w:t>
       </w:r>
       <w:proofErr w:type="spellStart"/>
       <w:r>
+        <w:rPr>
+          <w:rFonts w:cstheme="minorHAnsi"/>
+        </w:rPr>
         <w:t>searchText</w:t>
       </w:r>
       <w:proofErr w:type="spellEnd"/>
       <w:r>
+        <w:rPr>
+          <w:rFonts w:cstheme="minorHAnsi"/>
+        </w:rPr>
         <w:t xml:space="preserve"> appears in articles with date parameters</w:t>
       </w:r>
     </w:p>
@@ -539,16 +903,42 @@
           <w:ilvl w:val="0"/>
           <w:numId w:val="8"/>
         </w:numPr>
-      </w:pPr>
-      <w:r>
-        <w:t xml:space="preserve">/today -  you will search for articles where the </w:t>
+        <w:rPr>
+          <w:rFonts w:cstheme="minorHAnsi"/>
+        </w:rPr>
+      </w:pPr>
+      <w:r>
+        <w:rPr>
+          <w:rFonts w:cstheme="minorHAnsi"/>
+        </w:rPr>
+        <w:t xml:space="preserve">/today </w:t>
+      </w:r>
+      <w:proofErr w:type="gramStart"/>
+      <w:r>
+        <w:rPr>
+          <w:rFonts w:cstheme="minorHAnsi"/>
+        </w:rPr>
+        <w:t>-  you</w:t>
+      </w:r>
+      <w:proofErr w:type="gramEnd"/>
+      <w:r>
+        <w:rPr>
+          <w:rFonts w:cstheme="minorHAnsi"/>
+        </w:rPr>
+        <w:t xml:space="preserve"> will search for articles where the </w:t>
       </w:r>
       <w:proofErr w:type="spellStart"/>
       <w:r>
+        <w:rPr>
+          <w:rFonts w:cstheme="minorHAnsi"/>
+        </w:rPr>
         <w:t>searchText</w:t>
       </w:r>
       <w:proofErr w:type="spellEnd"/>
       <w:r>
+        <w:rPr>
+          <w:rFonts w:cstheme="minorHAnsi"/>
+        </w:rPr>
         <w:t xml:space="preserve"> appears anywhere in the article/title that is on the current date.</w:t>
       </w:r>
     </w:p>
@@ -559,40 +949,66 @@
           <w:ilvl w:val="0"/>
           <w:numId w:val="7"/>
         </w:numPr>
-      </w:pPr>
-      <w:r>
+        <w:rPr>
+          <w:rFonts w:cstheme="minorHAnsi"/>
+        </w:rPr>
+      </w:pPr>
+      <w:r>
+        <w:rPr>
+          <w:rFonts w:cstheme="minorHAnsi"/>
+        </w:rPr>
         <w:t xml:space="preserve">There is another parameter called </w:t>
       </w:r>
       <w:proofErr w:type="spellStart"/>
       <w:r>
+        <w:rPr>
+          <w:rFonts w:cstheme="minorHAnsi"/>
+        </w:rPr>
         <w:t>numOfArticles</w:t>
       </w:r>
       <w:proofErr w:type="spellEnd"/>
       <w:r>
+        <w:rPr>
+          <w:rFonts w:cstheme="minorHAnsi"/>
+        </w:rPr>
         <w:t xml:space="preserve">. You can include this in all of the </w:t>
       </w:r>
+      <w:r>
+        <w:rPr>
+          <w:rFonts w:cstheme="minorHAnsi"/>
+        </w:rPr>
+        <w:t>API</w:t>
+      </w:r>
+      <w:r>
+        <w:rPr>
+          <w:rFonts w:cstheme="minorHAnsi"/>
+        </w:rPr>
+        <w:t xml:space="preserve"> calls you make. The value must be 1 or greater. If the value is greater than 10, you will only get back 10 articles. This is due to the limitation of the </w:t>
+      </w:r>
       <w:proofErr w:type="spellStart"/>
       <w:r>
-        <w:t>api</w:t>
+        <w:rPr>
+          <w:rFonts w:cstheme="minorHAnsi"/>
+        </w:rPr>
+        <w:t>apiKey</w:t>
       </w:r>
       <w:proofErr w:type="spellEnd"/>
       <w:r>
-        <w:t xml:space="preserve"> calls you make. The value must be 1 or greater. If the value is greater than 10, you will only get back 10 articles. This is due to the limitation of the </w:t>
-      </w:r>
-      <w:proofErr w:type="spellStart"/>
-      <w:r>
-        <w:t>apiKey</w:t>
-      </w:r>
-      <w:proofErr w:type="spellEnd"/>
-      <w:r>
+        <w:rPr>
+          <w:rFonts w:cstheme="minorHAnsi"/>
+        </w:rPr>
         <w:t xml:space="preserve"> used to make the API calls. Due to only having a free account, you are limited in the number of articles you can return. If this field is omitted from the </w:t>
       </w:r>
-      <w:proofErr w:type="spellStart"/>
-      <w:r>
-        <w:t>api</w:t>
-      </w:r>
-      <w:proofErr w:type="spellEnd"/>
-      <w:r>
+      <w:r>
+        <w:rPr>
+          <w:rFonts w:cstheme="minorHAnsi"/>
+        </w:rPr>
+        <w:t>API</w:t>
+      </w:r>
+      <w:r>
+        <w:rPr>
+          <w:rFonts w:cstheme="minorHAnsi"/>
+        </w:rPr>
         <w:t xml:space="preserve"> call, it will default to 5.</w:t>
       </w:r>
     </w:p>
@@ -603,27 +1019,56 @@
           <w:ilvl w:val="0"/>
           <w:numId w:val="7"/>
         </w:numPr>
-      </w:pPr>
-      <w:r>
+        <w:rPr>
+          <w:rFonts w:cstheme="minorHAnsi"/>
+        </w:rPr>
+      </w:pPr>
+      <w:r>
+        <w:rPr>
+          <w:rFonts w:cstheme="minorHAnsi"/>
+        </w:rPr>
         <w:t xml:space="preserve">The date </w:t>
       </w:r>
-      <w:proofErr w:type="spellStart"/>
-      <w:r>
-        <w:t>paramters</w:t>
-      </w:r>
-      <w:proofErr w:type="spellEnd"/>
-      <w:r>
+      <w:r>
+        <w:rPr>
+          <w:rFonts w:cstheme="minorHAnsi"/>
+        </w:rPr>
+        <w:t>parameters</w:t>
+      </w:r>
+      <w:r>
+        <w:rPr>
+          <w:rFonts w:cstheme="minorHAnsi"/>
+        </w:rPr>
         <w:t xml:space="preserve"> in path </w:t>
       </w:r>
       <w:r>
-        <w:t xml:space="preserve">“/date” looks for two additional fields in the </w:t>
-      </w:r>
-      <w:proofErr w:type="spellStart"/>
-      <w:r>
-        <w:t>api</w:t>
-      </w:r>
-      <w:proofErr w:type="spellEnd"/>
-      <w:r>
+        <w:rPr>
+          <w:rFonts w:cstheme="minorHAnsi"/>
+        </w:rPr>
+        <w:t xml:space="preserve">“/date” </w:t>
+      </w:r>
+      <w:r>
+        <w:rPr>
+          <w:rFonts w:cstheme="minorHAnsi"/>
+        </w:rPr>
+        <w:t>look</w:t>
+      </w:r>
+      <w:r>
+        <w:rPr>
+          <w:rFonts w:cstheme="minorHAnsi"/>
+        </w:rPr>
+        <w:t xml:space="preserve"> for two additional fields in the </w:t>
+      </w:r>
+      <w:r>
+        <w:rPr>
+          <w:rFonts w:cstheme="minorHAnsi"/>
+        </w:rPr>
+        <w:t>API</w:t>
+      </w:r>
+      <w:r>
+        <w:rPr>
+          <w:rFonts w:cstheme="minorHAnsi"/>
+        </w:rPr>
         <w:t xml:space="preserve"> call. </w:t>
       </w:r>
     </w:p>
@@ -634,9 +1079,29 @@
           <w:ilvl w:val="0"/>
           <w:numId w:val="9"/>
         </w:numPr>
-      </w:pPr>
-      <w:r>
-        <w:t xml:space="preserve">There is a “from” field and a “to” field. By specifying the “from” field, you will get articles published most recently and back in time until the “from” date. (max 10) </w:t>
+        <w:rPr>
+          <w:rFonts w:cstheme="minorHAnsi"/>
+        </w:rPr>
+      </w:pPr>
+      <w:r>
+        <w:rPr>
+          <w:rFonts w:cstheme="minorHAnsi"/>
+        </w:rPr>
+        <w:t>There is a “from” field and a “to” field. By specifying the “from” field, you will get articles published most recently and back in time until the “from” date. (</w:t>
+      </w:r>
+      <w:proofErr w:type="gramStart"/>
+      <w:r>
+        <w:rPr>
+          <w:rFonts w:cstheme="minorHAnsi"/>
+        </w:rPr>
+        <w:t>max</w:t>
+      </w:r>
+      <w:proofErr w:type="gramEnd"/>
+      <w:r>
+        <w:rPr>
+          <w:rFonts w:cstheme="minorHAnsi"/>
+        </w:rPr>
+        <w:t xml:space="preserve"> 10) </w:t>
       </w:r>
     </w:p>
     <w:p>
@@ -646,9 +1111,43 @@
           <w:ilvl w:val="0"/>
           <w:numId w:val="9"/>
         </w:numPr>
-      </w:pPr>
-      <w:r>
-        <w:t>By specifying the “to” field, you will get all articles starting on the “to “ date and other articles that are further back in time. (max 10)</w:t>
+        <w:rPr>
+          <w:rFonts w:cstheme="minorHAnsi"/>
+        </w:rPr>
+      </w:pPr>
+      <w:r>
+        <w:rPr>
+          <w:rFonts w:cstheme="minorHAnsi"/>
+        </w:rPr>
+        <w:t>By specifying the “to” field, you will get all articles starting on the “</w:t>
+      </w:r>
+      <w:proofErr w:type="gramStart"/>
+      <w:r>
+        <w:rPr>
+          <w:rFonts w:cstheme="minorHAnsi"/>
+        </w:rPr>
+        <w:t>to“ date</w:t>
+      </w:r>
+      <w:proofErr w:type="gramEnd"/>
+      <w:r>
+        <w:rPr>
+          <w:rFonts w:cstheme="minorHAnsi"/>
+        </w:rPr>
+        <w:t xml:space="preserve"> and other articles that are further back in time. (</w:t>
+      </w:r>
+      <w:proofErr w:type="gramStart"/>
+      <w:r>
+        <w:rPr>
+          <w:rFonts w:cstheme="minorHAnsi"/>
+        </w:rPr>
+        <w:t>max</w:t>
+      </w:r>
+      <w:proofErr w:type="gramEnd"/>
+      <w:r>
+        <w:rPr>
+          <w:rFonts w:cstheme="minorHAnsi"/>
+        </w:rPr>
+        <w:t xml:space="preserve"> 10)</w:t>
       </w:r>
     </w:p>
     <w:p>
@@ -658,9 +1157,76 @@
           <w:ilvl w:val="0"/>
           <w:numId w:val="9"/>
         </w:numPr>
-      </w:pPr>
-      <w:r>
-        <w:t>By specifying both a “from” and “to” date, you will get articles between the two dates, starting with the two date and going backwards until the from date (max 10).</w:t>
+        <w:rPr>
+          <w:rFonts w:cstheme="minorHAnsi"/>
+        </w:rPr>
+      </w:pPr>
+      <w:r>
+        <w:rPr>
+          <w:rFonts w:cstheme="minorHAnsi"/>
+        </w:rPr>
+        <w:lastRenderedPageBreak/>
+        <w:t xml:space="preserve">By specifying both a “from” and “to” date, you will get articles between the two dates, starting with the </w:t>
+      </w:r>
+      <w:r>
+        <w:rPr>
+          <w:rFonts w:cstheme="minorHAnsi"/>
+        </w:rPr>
+        <w:t>“</w:t>
+      </w:r>
+      <w:r>
+        <w:rPr>
+          <w:rFonts w:cstheme="minorHAnsi"/>
+        </w:rPr>
+        <w:t>to</w:t>
+      </w:r>
+      <w:r>
+        <w:rPr>
+          <w:rFonts w:cstheme="minorHAnsi"/>
+        </w:rPr>
+        <w:t>”</w:t>
+      </w:r>
+      <w:r>
+        <w:rPr>
+          <w:rFonts w:cstheme="minorHAnsi"/>
+        </w:rPr>
+        <w:t xml:space="preserve"> date and going </w:t>
+      </w:r>
+      <w:r>
+        <w:rPr>
+          <w:rFonts w:cstheme="minorHAnsi"/>
+        </w:rPr>
+        <w:t>backward</w:t>
+      </w:r>
+      <w:r>
+        <w:rPr>
+          <w:rFonts w:cstheme="minorHAnsi"/>
+        </w:rPr>
+        <w:t xml:space="preserve"> until the </w:t>
+      </w:r>
+      <w:r>
+        <w:rPr>
+          <w:rFonts w:cstheme="minorHAnsi"/>
+        </w:rPr>
+        <w:t>“</w:t>
+      </w:r>
+      <w:r>
+        <w:rPr>
+          <w:rFonts w:cstheme="minorHAnsi"/>
+        </w:rPr>
+        <w:t>from</w:t>
+      </w:r>
+      <w:r>
+        <w:rPr>
+          <w:rFonts w:cstheme="minorHAnsi"/>
+        </w:rPr>
+        <w:t>”</w:t>
+      </w:r>
+      <w:r>
+        <w:rPr>
+          <w:rFonts w:cstheme="minorHAnsi"/>
+        </w:rPr>
+        <w:t xml:space="preserve"> date (max 10).</w:t>
       </w:r>
     </w:p>
     <w:p>
@@ -670,100 +1236,155 @@
           <w:ilvl w:val="0"/>
           <w:numId w:val="7"/>
         </w:numPr>
-      </w:pPr>
-      <w:r>
+        <w:rPr>
+          <w:rFonts w:cstheme="minorHAnsi"/>
+        </w:rPr>
+      </w:pPr>
+      <w:r>
+        <w:rPr>
+          <w:rFonts w:cstheme="minorHAnsi"/>
+        </w:rPr>
         <w:t xml:space="preserve">When providing dates, multiple </w:t>
       </w:r>
       <w:proofErr w:type="spellStart"/>
       <w:r>
+        <w:rPr>
+          <w:rFonts w:cstheme="minorHAnsi"/>
+        </w:rPr>
         <w:t>date</w:t>
       </w:r>
       <w:proofErr w:type="spellEnd"/>
       <w:r>
-        <w:t xml:space="preserve"> formats work, as long as Java can take the string provided. For example </w:t>
-      </w:r>
-      <w:r>
-        <w:rPr>
-          <w:rFonts w:ascii="Segoe UI" w:hAnsi="Segoe UI" w:cs="Segoe UI"/>
+        <w:rPr>
+          <w:rFonts w:cstheme="minorHAnsi"/>
+        </w:rPr>
+        <w:t xml:space="preserve"> formats work, as long as Java can take the string provided. For example</w:t>
+      </w:r>
+      <w:r>
+        <w:rPr>
+          <w:rFonts w:cstheme="minorHAnsi"/>
+        </w:rPr>
+        <w:t>,</w:t>
+      </w:r>
+      <w:r>
+        <w:rPr>
+          <w:rFonts w:cstheme="minorHAnsi"/>
+        </w:rPr>
+        <w:t xml:space="preserve"> </w:t>
+      </w:r>
+      <w:r>
+        <w:rPr>
+          <w:rFonts w:cstheme="minorHAnsi"/>
           <w:color w:val="212121"/>
-          <w:sz w:val="18"/>
-          <w:szCs w:val="18"/>
           <w:shd w:val="clear" w:color="auto" w:fill="FFFFFF"/>
         </w:rPr>
         <w:t xml:space="preserve">07/01/2023 and 2023/07/01 </w:t>
       </w:r>
       <w:r>
+        <w:rPr>
+          <w:rFonts w:cstheme="minorHAnsi"/>
+        </w:rPr>
         <w:t>are both acceptable values for those fields.</w:t>
       </w:r>
     </w:p>
-    <w:p/>
-    <w:p/>
-    <w:p>
-      <w:r>
+    <w:p>
+      <w:pPr>
+        <w:rPr>
+          <w:rFonts w:cstheme="minorHAnsi"/>
+        </w:rPr>
+      </w:pPr>
+    </w:p>
+    <w:p>
+      <w:pPr>
+        <w:rPr>
+          <w:rFonts w:cstheme="minorHAnsi"/>
+        </w:rPr>
+      </w:pPr>
+    </w:p>
+    <w:p>
+      <w:pPr>
+        <w:rPr>
+          <w:rFonts w:cstheme="minorHAnsi"/>
+        </w:rPr>
+      </w:pPr>
+      <w:r>
+        <w:rPr>
+          <w:rFonts w:cstheme="minorHAnsi"/>
+        </w:rPr>
         <w:t>Caching:</w:t>
       </w:r>
     </w:p>
     <w:p>
-      <w:r>
+      <w:pPr>
+        <w:rPr>
+          <w:rFonts w:cstheme="minorHAnsi"/>
+        </w:rPr>
+      </w:pPr>
+      <w:r>
+        <w:rPr>
+          <w:rFonts w:cstheme="minorHAnsi"/>
+        </w:rPr>
         <w:t xml:space="preserve">Each time you make a unique request, you will make the </w:t>
       </w:r>
-      <w:proofErr w:type="spellStart"/>
-      <w:r>
-        <w:t>api</w:t>
-      </w:r>
-      <w:proofErr w:type="spellEnd"/>
-      <w:r>
-        <w:t xml:space="preserve"> call to the client server and return the information. Depending on which call you </w:t>
-      </w:r>
-      <w:proofErr w:type="spellStart"/>
-      <w:r>
-        <w:t>you</w:t>
-      </w:r>
-      <w:proofErr w:type="spellEnd"/>
-      <w:r>
-        <w:t xml:space="preserve"> will get one of the following log statements in you console:</w:t>
-      </w:r>
-    </w:p>
-    <w:p>
-      <w:pPr>
-        <w:rPr>
-          <w:rFonts w:ascii="Consolas" w:hAnsi="Consolas"/>
+      <w:r>
+        <w:rPr>
+          <w:rFonts w:cstheme="minorHAnsi"/>
+        </w:rPr>
+        <w:t>API</w:t>
+      </w:r>
+      <w:r>
+        <w:rPr>
+          <w:rFonts w:cstheme="minorHAnsi"/>
+        </w:rPr>
+        <w:t xml:space="preserve"> call to the client server and return the information. Depending on which call you will get one of the following log statements in </w:t>
+      </w:r>
+      <w:r>
+        <w:rPr>
+          <w:rFonts w:cstheme="minorHAnsi"/>
+        </w:rPr>
+        <w:t>your</w:t>
+      </w:r>
+      <w:r>
+        <w:rPr>
+          <w:rFonts w:cstheme="minorHAnsi"/>
+        </w:rPr>
+        <w:t xml:space="preserve"> console:</w:t>
+      </w:r>
+    </w:p>
+    <w:p>
+      <w:pPr>
+        <w:rPr>
+          <w:rFonts w:cstheme="minorHAnsi"/>
           <w:color w:val="000000"/>
-          <w:sz w:val="20"/>
-          <w:szCs w:val="20"/>
           <w:shd w:val="clear" w:color="auto" w:fill="FFFFFF"/>
         </w:rPr>
       </w:pPr>
-      <w:r>
-        <w:rPr>
-          <w:rFonts w:ascii="Consolas" w:hAnsi="Consolas"/>
+      <w:proofErr w:type="gramStart"/>
+      <w:r>
+        <w:rPr>
+          <w:rFonts w:cstheme="minorHAnsi"/>
           <w:b/>
           <w:bCs/>
           <w:i/>
           <w:iCs/>
           <w:color w:val="0000C0"/>
-          <w:sz w:val="20"/>
-          <w:szCs w:val="20"/>
           <w:shd w:val="clear" w:color="auto" w:fill="D4D4D4"/>
         </w:rPr>
         <w:t>log</w:t>
       </w:r>
       <w:r>
         <w:rPr>
-          <w:rFonts w:ascii="Consolas" w:hAnsi="Consolas"/>
+          <w:rFonts w:cstheme="minorHAnsi"/>
           <w:color w:val="000000"/>
-          <w:sz w:val="20"/>
-          <w:szCs w:val="20"/>
           <w:shd w:val="clear" w:color="auto" w:fill="FFFFFF"/>
         </w:rPr>
         <w:t>.info(</w:t>
       </w:r>
-      <w:r>
-        <w:rPr>
-          <w:rFonts w:ascii="Consolas" w:hAnsi="Consolas"/>
+      <w:proofErr w:type="gramEnd"/>
+      <w:r>
+        <w:rPr>
+          <w:rFonts w:cstheme="minorHAnsi"/>
           <w:color w:val="2A00FF"/>
-          <w:sz w:val="20"/>
-          <w:szCs w:val="20"/>
           <w:shd w:val="clear" w:color="auto" w:fill="FFFFFF"/>
         </w:rPr>
         <w:t xml:space="preserve">"making </w:t>
@@ -771,10 +1392,8 @@
       <w:proofErr w:type="spellStart"/>
       <w:r>
         <w:rPr>
-          <w:rFonts w:ascii="Consolas" w:hAnsi="Consolas"/>
+          <w:rFonts w:cstheme="minorHAnsi"/>
           <w:color w:val="2A00FF"/>
-          <w:sz w:val="20"/>
-          <w:szCs w:val="20"/>
           <w:shd w:val="clear" w:color="auto" w:fill="FFFFFF"/>
         </w:rPr>
         <w:t>api</w:t>
@@ -782,20 +1401,16 @@
       <w:proofErr w:type="spellEnd"/>
       <w:r>
         <w:rPr>
-          <w:rFonts w:ascii="Consolas" w:hAnsi="Consolas"/>
+          <w:rFonts w:cstheme="minorHAnsi"/>
           <w:color w:val="2A00FF"/>
-          <w:sz w:val="20"/>
-          <w:szCs w:val="20"/>
           <w:shd w:val="clear" w:color="auto" w:fill="FFFFFF"/>
         </w:rPr>
         <w:t xml:space="preserve"> call to get articles containing "</w:t>
       </w:r>
       <w:r>
         <w:rPr>
-          <w:rFonts w:ascii="Consolas" w:hAnsi="Consolas"/>
+          <w:rFonts w:cstheme="minorHAnsi"/>
           <w:color w:val="000000"/>
-          <w:sz w:val="20"/>
-          <w:szCs w:val="20"/>
           <w:shd w:val="clear" w:color="auto" w:fill="FFFFFF"/>
         </w:rPr>
         <w:t xml:space="preserve"> + </w:t>
@@ -803,10 +1418,8 @@
       <w:proofErr w:type="spellStart"/>
       <w:r>
         <w:rPr>
-          <w:rFonts w:ascii="Consolas" w:hAnsi="Consolas"/>
+          <w:rFonts w:cstheme="minorHAnsi"/>
           <w:color w:val="6A3E3E"/>
-          <w:sz w:val="20"/>
-          <w:szCs w:val="20"/>
           <w:shd w:val="clear" w:color="auto" w:fill="FFFFFF"/>
         </w:rPr>
         <w:t>searchText</w:t>
@@ -814,10 +1427,8 @@
       <w:proofErr w:type="spellEnd"/>
       <w:r>
         <w:rPr>
-          <w:rFonts w:ascii="Consolas" w:hAnsi="Consolas"/>
+          <w:rFonts w:cstheme="minorHAnsi"/>
           <w:color w:val="000000"/>
-          <w:sz w:val="20"/>
-          <w:szCs w:val="20"/>
           <w:shd w:val="clear" w:color="auto" w:fill="FFFFFF"/>
         </w:rPr>
         <w:t>);</w:t>
@@ -826,43 +1437,37 @@
     <w:p>
       <w:pPr>
         <w:rPr>
-          <w:rFonts w:ascii="Consolas" w:hAnsi="Consolas"/>
+          <w:rFonts w:cstheme="minorHAnsi"/>
           <w:color w:val="000000"/>
-          <w:sz w:val="20"/>
-          <w:szCs w:val="20"/>
           <w:shd w:val="clear" w:color="auto" w:fill="FFFFFF"/>
         </w:rPr>
       </w:pPr>
-      <w:r>
-        <w:rPr>
-          <w:rFonts w:ascii="Consolas" w:hAnsi="Consolas"/>
+      <w:proofErr w:type="gramStart"/>
+      <w:r>
+        <w:rPr>
+          <w:rFonts w:cstheme="minorHAnsi"/>
           <w:b/>
           <w:bCs/>
           <w:i/>
           <w:iCs/>
           <w:color w:val="0000C0"/>
-          <w:sz w:val="20"/>
-          <w:szCs w:val="20"/>
           <w:shd w:val="clear" w:color="auto" w:fill="FFFFFF"/>
         </w:rPr>
         <w:t>log</w:t>
       </w:r>
       <w:r>
         <w:rPr>
-          <w:rFonts w:ascii="Consolas" w:hAnsi="Consolas"/>
+          <w:rFonts w:cstheme="minorHAnsi"/>
           <w:color w:val="000000"/>
-          <w:sz w:val="20"/>
-          <w:szCs w:val="20"/>
           <w:shd w:val="clear" w:color="auto" w:fill="FFFFFF"/>
         </w:rPr>
         <w:t>.info(</w:t>
       </w:r>
-      <w:r>
-        <w:rPr>
-          <w:rFonts w:ascii="Consolas" w:hAnsi="Consolas"/>
+      <w:proofErr w:type="gramEnd"/>
+      <w:r>
+        <w:rPr>
+          <w:rFonts w:cstheme="minorHAnsi"/>
           <w:color w:val="2A00FF"/>
-          <w:sz w:val="20"/>
-          <w:szCs w:val="20"/>
           <w:shd w:val="clear" w:color="auto" w:fill="FFFFFF"/>
         </w:rPr>
         <w:t xml:space="preserve">"making </w:t>
@@ -870,10 +1475,8 @@
       <w:proofErr w:type="spellStart"/>
       <w:r>
         <w:rPr>
-          <w:rFonts w:ascii="Consolas" w:hAnsi="Consolas"/>
+          <w:rFonts w:cstheme="minorHAnsi"/>
           <w:color w:val="2A00FF"/>
-          <w:sz w:val="20"/>
-          <w:szCs w:val="20"/>
           <w:shd w:val="clear" w:color="auto" w:fill="FFFFFF"/>
         </w:rPr>
         <w:t>api</w:t>
@@ -881,20 +1484,16 @@
       <w:proofErr w:type="spellEnd"/>
       <w:r>
         <w:rPr>
-          <w:rFonts w:ascii="Consolas" w:hAnsi="Consolas"/>
+          <w:rFonts w:cstheme="minorHAnsi"/>
           <w:color w:val="2A00FF"/>
-          <w:sz w:val="20"/>
-          <w:szCs w:val="20"/>
           <w:shd w:val="clear" w:color="auto" w:fill="FFFFFF"/>
         </w:rPr>
         <w:t xml:space="preserve"> call to get articles containing "</w:t>
       </w:r>
       <w:r>
         <w:rPr>
-          <w:rFonts w:ascii="Consolas" w:hAnsi="Consolas"/>
+          <w:rFonts w:cstheme="minorHAnsi"/>
           <w:color w:val="000000"/>
-          <w:sz w:val="20"/>
-          <w:szCs w:val="20"/>
           <w:shd w:val="clear" w:color="auto" w:fill="FFFFFF"/>
         </w:rPr>
         <w:t xml:space="preserve"> + </w:t>
@@ -902,10 +1501,8 @@
       <w:proofErr w:type="spellStart"/>
       <w:r>
         <w:rPr>
-          <w:rFonts w:ascii="Consolas" w:hAnsi="Consolas"/>
+          <w:rFonts w:cstheme="minorHAnsi"/>
           <w:color w:val="6A3E3E"/>
-          <w:sz w:val="20"/>
-          <w:szCs w:val="20"/>
           <w:shd w:val="clear" w:color="auto" w:fill="FFFFFF"/>
         </w:rPr>
         <w:t>searchText</w:t>
@@ -913,30 +1510,24 @@
       <w:proofErr w:type="spellEnd"/>
       <w:r>
         <w:rPr>
-          <w:rFonts w:ascii="Consolas" w:hAnsi="Consolas"/>
+          <w:rFonts w:cstheme="minorHAnsi"/>
           <w:color w:val="000000"/>
-          <w:sz w:val="20"/>
-          <w:szCs w:val="20"/>
           <w:shd w:val="clear" w:color="auto" w:fill="FFFFFF"/>
         </w:rPr>
         <w:t xml:space="preserve"> + </w:t>
       </w:r>
       <w:r>
         <w:rPr>
-          <w:rFonts w:ascii="Consolas" w:hAnsi="Consolas"/>
+          <w:rFonts w:cstheme="minorHAnsi"/>
           <w:color w:val="2A00FF"/>
-          <w:sz w:val="20"/>
-          <w:szCs w:val="20"/>
           <w:shd w:val="clear" w:color="auto" w:fill="FFFFFF"/>
         </w:rPr>
         <w:t>" in the title"</w:t>
       </w:r>
       <w:r>
         <w:rPr>
-          <w:rFonts w:ascii="Consolas" w:hAnsi="Consolas"/>
+          <w:rFonts w:cstheme="minorHAnsi"/>
           <w:color w:val="000000"/>
-          <w:sz w:val="20"/>
-          <w:szCs w:val="20"/>
           <w:shd w:val="clear" w:color="auto" w:fill="FFFFFF"/>
         </w:rPr>
         <w:t>);</w:t>
@@ -948,403 +1539,421 @@
         <w:shd w:val="clear" w:color="auto" w:fill="FFFFFF"/>
         <w:spacing w:before="0" w:beforeAutospacing="0" w:after="0" w:afterAutospacing="0"/>
         <w:rPr>
-          <w:rFonts w:ascii="Consolas" w:hAnsi="Consolas"/>
+          <w:rFonts w:asciiTheme="minorHAnsi" w:hAnsiTheme="minorHAnsi" w:cstheme="minorHAnsi"/>
           <w:color w:val="000000"/>
-          <w:sz w:val="20"/>
-          <w:szCs w:val="20"/>
-        </w:rPr>
-      </w:pPr>
-      <w:r>
-        <w:rPr>
-          <w:rFonts w:ascii="Consolas" w:hAnsi="Consolas"/>
+          <w:sz w:val="22"/>
+          <w:szCs w:val="22"/>
+        </w:rPr>
+      </w:pPr>
+      <w:proofErr w:type="gramStart"/>
+      <w:r>
+        <w:rPr>
+          <w:rFonts w:asciiTheme="minorHAnsi" w:hAnsiTheme="minorHAnsi" w:cstheme="minorHAnsi"/>
           <w:b/>
           <w:bCs/>
           <w:i/>
           <w:iCs/>
           <w:color w:val="0000C0"/>
-          <w:sz w:val="20"/>
-          <w:szCs w:val="20"/>
+          <w:sz w:val="22"/>
+          <w:szCs w:val="22"/>
         </w:rPr>
         <w:t>log</w:t>
       </w:r>
       <w:r>
         <w:rPr>
-          <w:rFonts w:ascii="Consolas" w:hAnsi="Consolas"/>
+          <w:rFonts w:asciiTheme="minorHAnsi" w:hAnsiTheme="minorHAnsi" w:cstheme="minorHAnsi"/>
           <w:color w:val="000000"/>
-          <w:sz w:val="20"/>
-          <w:szCs w:val="20"/>
+          <w:sz w:val="22"/>
+          <w:szCs w:val="22"/>
         </w:rPr>
         <w:t>.info(</w:t>
       </w:r>
-      <w:r>
-        <w:rPr>
-          <w:rFonts w:ascii="Consolas" w:hAnsi="Consolas"/>
+      <w:proofErr w:type="gramEnd"/>
+      <w:r>
+        <w:rPr>
+          <w:rFonts w:asciiTheme="minorHAnsi" w:hAnsiTheme="minorHAnsi" w:cstheme="minorHAnsi"/>
           <w:color w:val="2A00FF"/>
-          <w:sz w:val="20"/>
-          <w:szCs w:val="20"/>
+          <w:sz w:val="22"/>
+          <w:szCs w:val="22"/>
         </w:rPr>
         <w:t xml:space="preserve">"making </w:t>
       </w:r>
       <w:proofErr w:type="spellStart"/>
       <w:r>
         <w:rPr>
-          <w:rFonts w:ascii="Consolas" w:hAnsi="Consolas"/>
+          <w:rFonts w:asciiTheme="minorHAnsi" w:hAnsiTheme="minorHAnsi" w:cstheme="minorHAnsi"/>
           <w:color w:val="2A00FF"/>
-          <w:sz w:val="20"/>
-          <w:szCs w:val="20"/>
+          <w:sz w:val="22"/>
+          <w:szCs w:val="22"/>
         </w:rPr>
         <w:t>api</w:t>
       </w:r>
       <w:proofErr w:type="spellEnd"/>
       <w:r>
         <w:rPr>
-          <w:rFonts w:ascii="Consolas" w:hAnsi="Consolas"/>
+          <w:rFonts w:asciiTheme="minorHAnsi" w:hAnsiTheme="minorHAnsi" w:cstheme="minorHAnsi"/>
           <w:color w:val="2A00FF"/>
-          <w:sz w:val="20"/>
-          <w:szCs w:val="20"/>
+          <w:sz w:val="22"/>
+          <w:szCs w:val="22"/>
         </w:rPr>
         <w:t xml:space="preserve"> call to get articles containing "</w:t>
       </w:r>
       <w:r>
         <w:rPr>
-          <w:rFonts w:ascii="Consolas" w:hAnsi="Consolas"/>
+          <w:rFonts w:asciiTheme="minorHAnsi" w:hAnsiTheme="minorHAnsi" w:cstheme="minorHAnsi"/>
           <w:color w:val="000000"/>
-          <w:sz w:val="20"/>
-          <w:szCs w:val="20"/>
+          <w:sz w:val="22"/>
+          <w:szCs w:val="22"/>
         </w:rPr>
         <w:t xml:space="preserve"> + </w:t>
       </w:r>
       <w:proofErr w:type="spellStart"/>
       <w:r>
         <w:rPr>
-          <w:rFonts w:ascii="Consolas" w:hAnsi="Consolas"/>
+          <w:rFonts w:asciiTheme="minorHAnsi" w:hAnsiTheme="minorHAnsi" w:cstheme="minorHAnsi"/>
           <w:color w:val="6A3E3E"/>
-          <w:sz w:val="20"/>
-          <w:szCs w:val="20"/>
+          <w:sz w:val="22"/>
+          <w:szCs w:val="22"/>
         </w:rPr>
         <w:t>searchText</w:t>
       </w:r>
       <w:proofErr w:type="spellEnd"/>
       <w:r>
         <w:rPr>
-          <w:rFonts w:ascii="Consolas" w:hAnsi="Consolas"/>
+          <w:rFonts w:asciiTheme="minorHAnsi" w:hAnsiTheme="minorHAnsi" w:cstheme="minorHAnsi"/>
           <w:color w:val="000000"/>
-          <w:sz w:val="20"/>
-          <w:szCs w:val="20"/>
+          <w:sz w:val="22"/>
+          <w:szCs w:val="22"/>
         </w:rPr>
         <w:t xml:space="preserve"> + </w:t>
       </w:r>
       <w:r>
         <w:rPr>
-          <w:rFonts w:ascii="Consolas" w:hAnsi="Consolas"/>
+          <w:rFonts w:asciiTheme="minorHAnsi" w:hAnsiTheme="minorHAnsi" w:cstheme="minorHAnsi"/>
           <w:color w:val="2A00FF"/>
-          <w:sz w:val="20"/>
-          <w:szCs w:val="20"/>
+          <w:sz w:val="22"/>
+          <w:szCs w:val="22"/>
         </w:rPr>
         <w:t>" from the source "</w:t>
       </w:r>
       <w:r>
         <w:rPr>
-          <w:rFonts w:ascii="Consolas" w:hAnsi="Consolas"/>
+          <w:rFonts w:asciiTheme="minorHAnsi" w:hAnsiTheme="minorHAnsi" w:cstheme="minorHAnsi"/>
           <w:color w:val="000000"/>
-          <w:sz w:val="20"/>
-          <w:szCs w:val="20"/>
+          <w:sz w:val="22"/>
+          <w:szCs w:val="22"/>
         </w:rPr>
         <w:t xml:space="preserve"> + </w:t>
       </w:r>
       <w:r>
         <w:rPr>
-          <w:rFonts w:ascii="Consolas" w:hAnsi="Consolas"/>
+          <w:rFonts w:asciiTheme="minorHAnsi" w:hAnsiTheme="minorHAnsi" w:cstheme="minorHAnsi"/>
           <w:color w:val="6A3E3E"/>
-          <w:sz w:val="20"/>
-          <w:szCs w:val="20"/>
+          <w:sz w:val="22"/>
+          <w:szCs w:val="22"/>
         </w:rPr>
         <w:t>source</w:t>
       </w:r>
       <w:r>
         <w:rPr>
-          <w:rFonts w:ascii="Consolas" w:hAnsi="Consolas"/>
+          <w:rFonts w:asciiTheme="minorHAnsi" w:hAnsiTheme="minorHAnsi" w:cstheme="minorHAnsi"/>
           <w:color w:val="000000"/>
-          <w:sz w:val="20"/>
-          <w:szCs w:val="20"/>
+          <w:sz w:val="22"/>
+          <w:szCs w:val="22"/>
         </w:rPr>
         <w:t>);</w:t>
       </w:r>
     </w:p>
-    <w:p/>
+    <w:p>
+      <w:pPr>
+        <w:rPr>
+          <w:rFonts w:cstheme="minorHAnsi"/>
+        </w:rPr>
+      </w:pPr>
+    </w:p>
     <w:p>
       <w:pPr>
         <w:pStyle w:val="NormalWeb"/>
         <w:shd w:val="clear" w:color="auto" w:fill="FFFFFF"/>
         <w:spacing w:before="0" w:beforeAutospacing="0" w:after="0" w:afterAutospacing="0"/>
         <w:rPr>
-          <w:rFonts w:ascii="Consolas" w:hAnsi="Consolas"/>
+          <w:rFonts w:asciiTheme="minorHAnsi" w:hAnsiTheme="minorHAnsi" w:cstheme="minorHAnsi"/>
           <w:color w:val="000000"/>
-          <w:sz w:val="20"/>
-          <w:szCs w:val="20"/>
-        </w:rPr>
-      </w:pPr>
-      <w:r>
-        <w:rPr>
-          <w:rFonts w:ascii="Consolas" w:hAnsi="Consolas"/>
+          <w:sz w:val="22"/>
+          <w:szCs w:val="22"/>
+        </w:rPr>
+      </w:pPr>
+      <w:proofErr w:type="gramStart"/>
+      <w:r>
+        <w:rPr>
+          <w:rFonts w:asciiTheme="minorHAnsi" w:hAnsiTheme="minorHAnsi" w:cstheme="minorHAnsi"/>
           <w:b/>
           <w:bCs/>
           <w:i/>
           <w:iCs/>
           <w:color w:val="0000C0"/>
-          <w:sz w:val="20"/>
-          <w:szCs w:val="20"/>
+          <w:sz w:val="22"/>
+          <w:szCs w:val="22"/>
         </w:rPr>
         <w:t>log</w:t>
       </w:r>
       <w:r>
         <w:rPr>
-          <w:rFonts w:ascii="Consolas" w:hAnsi="Consolas"/>
+          <w:rFonts w:asciiTheme="minorHAnsi" w:hAnsiTheme="minorHAnsi" w:cstheme="minorHAnsi"/>
           <w:color w:val="000000"/>
-          <w:sz w:val="20"/>
-          <w:szCs w:val="20"/>
+          <w:sz w:val="22"/>
+          <w:szCs w:val="22"/>
         </w:rPr>
         <w:t>.info(</w:t>
       </w:r>
-      <w:r>
-        <w:rPr>
-          <w:rFonts w:ascii="Consolas" w:hAnsi="Consolas"/>
+      <w:proofErr w:type="gramEnd"/>
+      <w:r>
+        <w:rPr>
+          <w:rFonts w:asciiTheme="minorHAnsi" w:hAnsiTheme="minorHAnsi" w:cstheme="minorHAnsi"/>
           <w:color w:val="2A00FF"/>
-          <w:sz w:val="20"/>
-          <w:szCs w:val="20"/>
+          <w:sz w:val="22"/>
+          <w:szCs w:val="22"/>
         </w:rPr>
         <w:t xml:space="preserve">"making </w:t>
       </w:r>
       <w:proofErr w:type="spellStart"/>
       <w:r>
         <w:rPr>
-          <w:rFonts w:ascii="Consolas" w:hAnsi="Consolas"/>
+          <w:rFonts w:asciiTheme="minorHAnsi" w:hAnsiTheme="minorHAnsi" w:cstheme="minorHAnsi"/>
           <w:color w:val="2A00FF"/>
-          <w:sz w:val="20"/>
-          <w:szCs w:val="20"/>
+          <w:sz w:val="22"/>
+          <w:szCs w:val="22"/>
         </w:rPr>
         <w:t>api</w:t>
       </w:r>
       <w:proofErr w:type="spellEnd"/>
       <w:r>
         <w:rPr>
-          <w:rFonts w:ascii="Consolas" w:hAnsi="Consolas"/>
+          <w:rFonts w:asciiTheme="minorHAnsi" w:hAnsiTheme="minorHAnsi" w:cstheme="minorHAnsi"/>
           <w:color w:val="2A00FF"/>
-          <w:sz w:val="20"/>
-          <w:szCs w:val="20"/>
+          <w:sz w:val="22"/>
+          <w:szCs w:val="22"/>
         </w:rPr>
         <w:t xml:space="preserve"> call to get articles containing "</w:t>
       </w:r>
       <w:r>
         <w:rPr>
-          <w:rFonts w:ascii="Consolas" w:hAnsi="Consolas"/>
+          <w:rFonts w:asciiTheme="minorHAnsi" w:hAnsiTheme="minorHAnsi" w:cstheme="minorHAnsi"/>
           <w:color w:val="000000"/>
-          <w:sz w:val="20"/>
-          <w:szCs w:val="20"/>
+          <w:sz w:val="22"/>
+          <w:szCs w:val="22"/>
         </w:rPr>
         <w:t xml:space="preserve"> + </w:t>
       </w:r>
       <w:proofErr w:type="spellStart"/>
       <w:r>
         <w:rPr>
-          <w:rFonts w:ascii="Consolas" w:hAnsi="Consolas"/>
+          <w:rFonts w:asciiTheme="minorHAnsi" w:hAnsiTheme="minorHAnsi" w:cstheme="minorHAnsi"/>
           <w:color w:val="6A3E3E"/>
-          <w:sz w:val="20"/>
-          <w:szCs w:val="20"/>
+          <w:sz w:val="22"/>
+          <w:szCs w:val="22"/>
         </w:rPr>
         <w:t>searchText</w:t>
       </w:r>
       <w:proofErr w:type="spellEnd"/>
       <w:r>
         <w:rPr>
-          <w:rFonts w:ascii="Consolas" w:hAnsi="Consolas"/>
+          <w:rFonts w:asciiTheme="minorHAnsi" w:hAnsiTheme="minorHAnsi" w:cstheme="minorHAnsi"/>
           <w:color w:val="000000"/>
-          <w:sz w:val="20"/>
-          <w:szCs w:val="20"/>
+          <w:sz w:val="22"/>
+          <w:szCs w:val="22"/>
         </w:rPr>
         <w:t xml:space="preserve">+ </w:t>
       </w:r>
       <w:r>
         <w:rPr>
-          <w:rFonts w:ascii="Consolas" w:hAnsi="Consolas"/>
+          <w:rFonts w:asciiTheme="minorHAnsi" w:hAnsiTheme="minorHAnsi" w:cstheme="minorHAnsi"/>
           <w:color w:val="2A00FF"/>
-          <w:sz w:val="20"/>
-          <w:szCs w:val="20"/>
+          <w:sz w:val="22"/>
+          <w:szCs w:val="22"/>
         </w:rPr>
         <w:t>" from date "</w:t>
       </w:r>
       <w:r>
         <w:rPr>
-          <w:rFonts w:ascii="Consolas" w:hAnsi="Consolas"/>
+          <w:rFonts w:asciiTheme="minorHAnsi" w:hAnsiTheme="minorHAnsi" w:cstheme="minorHAnsi"/>
           <w:color w:val="000000"/>
-          <w:sz w:val="20"/>
-          <w:szCs w:val="20"/>
+          <w:sz w:val="22"/>
+          <w:szCs w:val="22"/>
         </w:rPr>
         <w:t xml:space="preserve">+ </w:t>
       </w:r>
       <w:r>
         <w:rPr>
-          <w:rFonts w:ascii="Consolas" w:hAnsi="Consolas"/>
+          <w:rFonts w:asciiTheme="minorHAnsi" w:hAnsiTheme="minorHAnsi" w:cstheme="minorHAnsi"/>
           <w:color w:val="6A3E3E"/>
-          <w:sz w:val="20"/>
-          <w:szCs w:val="20"/>
+          <w:sz w:val="22"/>
+          <w:szCs w:val="22"/>
         </w:rPr>
         <w:t>from</w:t>
       </w:r>
       <w:r>
         <w:rPr>
-          <w:rFonts w:ascii="Consolas" w:hAnsi="Consolas"/>
+          <w:rFonts w:asciiTheme="minorHAnsi" w:hAnsiTheme="minorHAnsi" w:cstheme="minorHAnsi"/>
           <w:color w:val="000000"/>
-          <w:sz w:val="20"/>
-          <w:szCs w:val="20"/>
+          <w:sz w:val="22"/>
+          <w:szCs w:val="22"/>
         </w:rPr>
         <w:t xml:space="preserve"> + </w:t>
       </w:r>
       <w:r>
         <w:rPr>
-          <w:rFonts w:ascii="Consolas" w:hAnsi="Consolas"/>
+          <w:rFonts w:asciiTheme="minorHAnsi" w:hAnsiTheme="minorHAnsi" w:cstheme="minorHAnsi"/>
           <w:color w:val="2A00FF"/>
-          <w:sz w:val="20"/>
-          <w:szCs w:val="20"/>
+          <w:sz w:val="22"/>
+          <w:szCs w:val="22"/>
         </w:rPr>
         <w:t>" and to date "</w:t>
       </w:r>
       <w:r>
         <w:rPr>
-          <w:rFonts w:ascii="Consolas" w:hAnsi="Consolas"/>
+          <w:rFonts w:asciiTheme="minorHAnsi" w:hAnsiTheme="minorHAnsi" w:cstheme="minorHAnsi"/>
           <w:color w:val="000000"/>
-          <w:sz w:val="20"/>
-          <w:szCs w:val="20"/>
+          <w:sz w:val="22"/>
+          <w:szCs w:val="22"/>
         </w:rPr>
         <w:t>+</w:t>
       </w:r>
       <w:r>
         <w:rPr>
-          <w:rFonts w:ascii="Consolas" w:hAnsi="Consolas"/>
+          <w:rFonts w:asciiTheme="minorHAnsi" w:hAnsiTheme="minorHAnsi" w:cstheme="minorHAnsi"/>
           <w:color w:val="6A3E3E"/>
-          <w:sz w:val="20"/>
-          <w:szCs w:val="20"/>
+          <w:sz w:val="22"/>
+          <w:szCs w:val="22"/>
         </w:rPr>
         <w:t>to</w:t>
       </w:r>
       <w:r>
         <w:rPr>
-          <w:rFonts w:ascii="Consolas" w:hAnsi="Consolas"/>
+          <w:rFonts w:asciiTheme="minorHAnsi" w:hAnsiTheme="minorHAnsi" w:cstheme="minorHAnsi"/>
           <w:color w:val="000000"/>
-          <w:sz w:val="20"/>
-          <w:szCs w:val="20"/>
+          <w:sz w:val="22"/>
+          <w:szCs w:val="22"/>
         </w:rPr>
         <w:t>);</w:t>
       </w:r>
     </w:p>
-    <w:p/>
+    <w:p>
+      <w:pPr>
+        <w:rPr>
+          <w:rFonts w:cstheme="minorHAnsi"/>
+        </w:rPr>
+      </w:pPr>
+    </w:p>
     <w:p>
       <w:pPr>
         <w:pStyle w:val="NormalWeb"/>
         <w:shd w:val="clear" w:color="auto" w:fill="FFFFFF"/>
         <w:spacing w:before="0" w:beforeAutospacing="0" w:after="0" w:afterAutospacing="0"/>
         <w:rPr>
-          <w:rFonts w:ascii="Consolas" w:hAnsi="Consolas"/>
+          <w:rFonts w:asciiTheme="minorHAnsi" w:hAnsiTheme="minorHAnsi" w:cstheme="minorHAnsi"/>
           <w:color w:val="000000"/>
-          <w:sz w:val="20"/>
-          <w:szCs w:val="20"/>
-        </w:rPr>
-      </w:pPr>
-      <w:r>
-        <w:rPr>
-          <w:rFonts w:ascii="Consolas" w:hAnsi="Consolas"/>
+          <w:sz w:val="22"/>
+          <w:szCs w:val="22"/>
+        </w:rPr>
+      </w:pPr>
+      <w:proofErr w:type="gramStart"/>
+      <w:r>
+        <w:rPr>
+          <w:rFonts w:asciiTheme="minorHAnsi" w:hAnsiTheme="minorHAnsi" w:cstheme="minorHAnsi"/>
           <w:b/>
           <w:bCs/>
           <w:i/>
           <w:iCs/>
           <w:color w:val="0000C0"/>
-          <w:sz w:val="20"/>
-          <w:szCs w:val="20"/>
+          <w:sz w:val="22"/>
+          <w:szCs w:val="22"/>
         </w:rPr>
         <w:t>log</w:t>
       </w:r>
       <w:r>
         <w:rPr>
-          <w:rFonts w:ascii="Consolas" w:hAnsi="Consolas"/>
+          <w:rFonts w:asciiTheme="minorHAnsi" w:hAnsiTheme="minorHAnsi" w:cstheme="minorHAnsi"/>
           <w:color w:val="000000"/>
-          <w:sz w:val="20"/>
-          <w:szCs w:val="20"/>
+          <w:sz w:val="22"/>
+          <w:szCs w:val="22"/>
         </w:rPr>
         <w:t>.info(</w:t>
       </w:r>
-      <w:r>
-        <w:rPr>
-          <w:rFonts w:ascii="Consolas" w:hAnsi="Consolas"/>
+      <w:proofErr w:type="gramEnd"/>
+      <w:r>
+        <w:rPr>
+          <w:rFonts w:asciiTheme="minorHAnsi" w:hAnsiTheme="minorHAnsi" w:cstheme="minorHAnsi"/>
           <w:color w:val="2A00FF"/>
-          <w:sz w:val="20"/>
-          <w:szCs w:val="20"/>
+          <w:sz w:val="22"/>
+          <w:szCs w:val="22"/>
         </w:rPr>
         <w:t xml:space="preserve">"making </w:t>
       </w:r>
       <w:proofErr w:type="spellStart"/>
       <w:r>
         <w:rPr>
-          <w:rFonts w:ascii="Consolas" w:hAnsi="Consolas"/>
+          <w:rFonts w:asciiTheme="minorHAnsi" w:hAnsiTheme="minorHAnsi" w:cstheme="minorHAnsi"/>
           <w:color w:val="2A00FF"/>
-          <w:sz w:val="20"/>
-          <w:szCs w:val="20"/>
+          <w:sz w:val="22"/>
+          <w:szCs w:val="22"/>
         </w:rPr>
         <w:t>api</w:t>
       </w:r>
       <w:proofErr w:type="spellEnd"/>
       <w:r>
         <w:rPr>
-          <w:rFonts w:ascii="Consolas" w:hAnsi="Consolas"/>
+          <w:rFonts w:asciiTheme="minorHAnsi" w:hAnsiTheme="minorHAnsi" w:cstheme="minorHAnsi"/>
           <w:color w:val="2A00FF"/>
-          <w:sz w:val="20"/>
-          <w:szCs w:val="20"/>
+          <w:sz w:val="22"/>
+          <w:szCs w:val="22"/>
         </w:rPr>
         <w:t xml:space="preserve"> call to get articles containing "</w:t>
       </w:r>
       <w:r>
         <w:rPr>
-          <w:rFonts w:ascii="Consolas" w:hAnsi="Consolas"/>
+          <w:rFonts w:asciiTheme="minorHAnsi" w:hAnsiTheme="minorHAnsi" w:cstheme="minorHAnsi"/>
           <w:color w:val="000000"/>
-          <w:sz w:val="20"/>
-          <w:szCs w:val="20"/>
+          <w:sz w:val="22"/>
+          <w:szCs w:val="22"/>
         </w:rPr>
         <w:t xml:space="preserve"> + </w:t>
       </w:r>
       <w:proofErr w:type="spellStart"/>
       <w:r>
         <w:rPr>
-          <w:rFonts w:ascii="Consolas" w:hAnsi="Consolas"/>
+          <w:rFonts w:asciiTheme="minorHAnsi" w:hAnsiTheme="minorHAnsi" w:cstheme="minorHAnsi"/>
           <w:color w:val="6A3E3E"/>
-          <w:sz w:val="20"/>
-          <w:szCs w:val="20"/>
+          <w:sz w:val="22"/>
+          <w:szCs w:val="22"/>
         </w:rPr>
         <w:t>searchText</w:t>
       </w:r>
       <w:proofErr w:type="spellEnd"/>
       <w:r>
         <w:rPr>
-          <w:rFonts w:ascii="Consolas" w:hAnsi="Consolas"/>
+          <w:rFonts w:asciiTheme="minorHAnsi" w:hAnsiTheme="minorHAnsi" w:cstheme="minorHAnsi"/>
           <w:color w:val="000000"/>
-          <w:sz w:val="20"/>
-          <w:szCs w:val="20"/>
+          <w:sz w:val="22"/>
+          <w:szCs w:val="22"/>
         </w:rPr>
         <w:t xml:space="preserve"> + </w:t>
       </w:r>
       <w:r>
         <w:rPr>
-          <w:rFonts w:ascii="Consolas" w:hAnsi="Consolas"/>
+          <w:rFonts w:asciiTheme="minorHAnsi" w:hAnsiTheme="minorHAnsi" w:cstheme="minorHAnsi"/>
           <w:color w:val="2A00FF"/>
-          <w:sz w:val="20"/>
-          <w:szCs w:val="20"/>
+          <w:sz w:val="22"/>
+          <w:szCs w:val="22"/>
         </w:rPr>
         <w:t>" form today"</w:t>
       </w:r>
       <w:r>
         <w:rPr>
-          <w:rFonts w:ascii="Consolas" w:hAnsi="Consolas"/>
+          <w:rFonts w:asciiTheme="minorHAnsi" w:hAnsiTheme="minorHAnsi" w:cstheme="minorHAnsi"/>
           <w:color w:val="000000"/>
-          <w:sz w:val="20"/>
-          <w:szCs w:val="20"/>
+          <w:sz w:val="22"/>
+          <w:szCs w:val="22"/>
         </w:rPr>
         <w:t>);</w:t>
       </w:r>
@@ -1355,10 +1964,10 @@
         <w:shd w:val="clear" w:color="auto" w:fill="FFFFFF"/>
         <w:spacing w:before="0" w:beforeAutospacing="0" w:after="0" w:afterAutospacing="0"/>
         <w:rPr>
-          <w:rFonts w:ascii="Consolas" w:hAnsi="Consolas"/>
+          <w:rFonts w:asciiTheme="minorHAnsi" w:hAnsiTheme="minorHAnsi" w:cstheme="minorHAnsi"/>
           <w:color w:val="000000"/>
-          <w:sz w:val="20"/>
-          <w:szCs w:val="20"/>
+          <w:sz w:val="22"/>
+          <w:szCs w:val="22"/>
         </w:rPr>
       </w:pPr>
     </w:p>
@@ -1368,7 +1977,7 @@
         <w:shd w:val="clear" w:color="auto" w:fill="FFFFFF"/>
         <w:spacing w:before="0" w:beforeAutospacing="0" w:after="0" w:afterAutospacing="0"/>
         <w:rPr>
-          <w:rFonts w:asciiTheme="majorHAnsi" w:hAnsiTheme="majorHAnsi" w:cstheme="majorHAnsi"/>
+          <w:rFonts w:asciiTheme="minorHAnsi" w:hAnsiTheme="minorHAnsi" w:cstheme="minorHAnsi"/>
           <w:color w:val="000000"/>
           <w:sz w:val="22"/>
           <w:szCs w:val="22"/>
@@ -1376,15 +1985,27 @@
       </w:pPr>
     </w:p>
     <w:p>
-      <w:r>
+      <w:pPr>
+        <w:rPr>
+          <w:rFonts w:cstheme="minorHAnsi"/>
+        </w:rPr>
+      </w:pPr>
+      <w:r>
+        <w:rPr>
+          <w:rFonts w:cstheme="minorHAnsi"/>
+        </w:rPr>
         <w:t xml:space="preserve">If you make another API call with the same information, you will grab the information from the cache and you </w:t>
       </w:r>
-      <w:proofErr w:type="spellStart"/>
-      <w:r>
-        <w:t>wont</w:t>
-      </w:r>
-      <w:proofErr w:type="spellEnd"/>
-      <w:r>
+      <w:r>
+        <w:rPr>
+          <w:rFonts w:cstheme="minorHAnsi"/>
+        </w:rPr>
+        <w:t>won’t</w:t>
+      </w:r>
+      <w:r>
+        <w:rPr>
+          <w:rFonts w:cstheme="minorHAnsi"/>
+        </w:rPr>
         <w:t xml:space="preserve"> see the same print statement a second time.</w:t>
       </w:r>
     </w:p>

</xml_diff>